<commit_message>
Verze 1.1 - oprava - očekávané výsledky, skutečný výsledky, opravy chyb
</commit_message>
<xml_diff>
--- a/Testovací případy.docx
+++ b/Testovací případy.docx
@@ -20,12 +20,28 @@
       </w:r>
       <w:proofErr w:type="spellEnd"/>
       <w:r>
-        <w:t xml:space="preserve"> možnosti z menu</w:t>
+        <w:t xml:space="preserve"> </w:t>
+      </w:r>
+      <w:proofErr w:type="spellStart"/>
+      <w:r>
+        <w:t>možnosti</w:t>
+      </w:r>
+      <w:proofErr w:type="spellEnd"/>
+      <w:r>
+        <w:t xml:space="preserve"> z menu</w:t>
       </w:r>
     </w:p>
     <w:p>
       <w:r>
-        <w:t xml:space="preserve">Popis: Ověření, že volba čísla 1 v </w:t>
+        <w:t xml:space="preserve">Popis: Ověření, že volba </w:t>
+      </w:r>
+      <w:proofErr w:type="spellStart"/>
+      <w:r>
+        <w:t>čísla</w:t>
+      </w:r>
+      <w:proofErr w:type="spellEnd"/>
+      <w:r>
+        <w:t xml:space="preserve"> 1 v </w:t>
       </w:r>
       <w:proofErr w:type="spellStart"/>
       <w:r>
@@ -56,12 +72,17 @@
       </w:r>
       <w:proofErr w:type="spellStart"/>
       <w:r>
-        <w:t>pridat_ukol</w:t>
+        <w:t>pridat_</w:t>
+      </w:r>
+      <w:proofErr w:type="gramStart"/>
+      <w:r>
+        <w:t>ukol</w:t>
       </w:r>
       <w:proofErr w:type="spellEnd"/>
       <w:r>
         <w:t>“</w:t>
       </w:r>
+      <w:proofErr w:type="gramEnd"/>
     </w:p>
     <w:p>
       <w:r>
@@ -80,18 +101,55 @@
     </w:p>
     <w:p>
       <w:r>
-        <w:t xml:space="preserve">2. Zadejte </w:t>
-      </w:r>
-      <w:r>
-        <w:t xml:space="preserve">1 </w:t>
-      </w:r>
-      <w:r>
-        <w:t xml:space="preserve"> a stiskněte Enter</w:t>
+        <w:t xml:space="preserve">2. </w:t>
+      </w:r>
+      <w:proofErr w:type="spellStart"/>
+      <w:r>
+        <w:t>Zadejte</w:t>
+      </w:r>
+      <w:proofErr w:type="spellEnd"/>
+      <w:r>
+        <w:t xml:space="preserve"> </w:t>
+      </w:r>
+      <w:proofErr w:type="spellStart"/>
+      <w:r>
+        <w:t>volbu</w:t>
+      </w:r>
+      <w:proofErr w:type="spellEnd"/>
+      <w:r>
+        <w:t xml:space="preserve"> </w:t>
+      </w:r>
+      <w:r>
+        <w:t>1</w:t>
+      </w:r>
+      <w:r>
+        <w:t xml:space="preserve"> a </w:t>
+      </w:r>
+      <w:proofErr w:type="spellStart"/>
+      <w:r>
+        <w:t>stiskněte</w:t>
+      </w:r>
+      <w:proofErr w:type="spellEnd"/>
+      <w:r>
+        <w:t xml:space="preserve"> Enter</w:t>
       </w:r>
     </w:p>
     <w:p>
-      <w:r>
-        <w:t xml:space="preserve">Očekávaný výsledek: </w:t>
+      <w:proofErr w:type="spellStart"/>
+      <w:r>
+        <w:t>Očekávaný</w:t>
+      </w:r>
+      <w:proofErr w:type="spellEnd"/>
+      <w:r>
+        <w:t xml:space="preserve"> </w:t>
+      </w:r>
+      <w:proofErr w:type="spellStart"/>
+      <w:r>
+        <w:t>výsledek</w:t>
+      </w:r>
+      <w:proofErr w:type="spellEnd"/>
+      <w:r>
+        <w:t xml:space="preserve">: </w:t>
       </w:r>
       <w:proofErr w:type="spellStart"/>
       <w:r>
@@ -111,11 +169,102 @@
       </w:r>
       <w:proofErr w:type="spellStart"/>
       <w:r>
-        <w:t>pridat_ukol</w:t>
-      </w:r>
-      <w:proofErr w:type="spellEnd"/>
-      <w:r>
-        <w:t>()</w:t>
+        <w:t>pridat_</w:t>
+      </w:r>
+      <w:proofErr w:type="gramStart"/>
+      <w:r>
+        <w:t>ukol</w:t>
+      </w:r>
+      <w:proofErr w:type="spellEnd"/>
+      <w:r>
+        <w:t>(</w:t>
+      </w:r>
+      <w:proofErr w:type="gramEnd"/>
+      <w:r>
+        <w:t>)</w:t>
+      </w:r>
+      <w:r>
+        <w:t xml:space="preserve"> a </w:t>
+      </w:r>
+      <w:proofErr w:type="spellStart"/>
+      <w:r>
+        <w:t>na</w:t>
+      </w:r>
+      <w:proofErr w:type="spellEnd"/>
+      <w:r>
+        <w:t xml:space="preserve"> </w:t>
+      </w:r>
+      <w:proofErr w:type="spellStart"/>
+      <w:r>
+        <w:t>obrazovce</w:t>
+      </w:r>
+      <w:proofErr w:type="spellEnd"/>
+      <w:r>
+        <w:t xml:space="preserve"> se </w:t>
+      </w:r>
+      <w:proofErr w:type="spellStart"/>
+      <w:r>
+        <w:t>zobrazí</w:t>
+      </w:r>
+      <w:proofErr w:type="spellEnd"/>
+      <w:r>
+        <w:t xml:space="preserve"> </w:t>
+      </w:r>
+      <w:proofErr w:type="spellStart"/>
+      <w:r>
+        <w:t>zpráva</w:t>
+      </w:r>
+      <w:proofErr w:type="spellEnd"/>
+      <w:r>
+        <w:t xml:space="preserve"> pro </w:t>
+      </w:r>
+      <w:proofErr w:type="spellStart"/>
+      <w:r>
+        <w:t>zadání</w:t>
+      </w:r>
+      <w:proofErr w:type="spellEnd"/>
+      <w:r>
+        <w:t xml:space="preserve"> </w:t>
+      </w:r>
+      <w:proofErr w:type="spellStart"/>
+      <w:r>
+        <w:t>názvu</w:t>
+      </w:r>
+      <w:proofErr w:type="spellEnd"/>
+      <w:r>
+        <w:t xml:space="preserve"> </w:t>
+      </w:r>
+      <w:proofErr w:type="spellStart"/>
+      <w:r>
+        <w:t>úkolu</w:t>
+      </w:r>
+      <w:proofErr w:type="spellEnd"/>
+      <w:r>
+        <w:t xml:space="preserve"> “</w:t>
+      </w:r>
+      <w:proofErr w:type="spellStart"/>
+      <w:r>
+        <w:t>Zadej</w:t>
+      </w:r>
+      <w:proofErr w:type="spellEnd"/>
+      <w:r>
+        <w:t xml:space="preserve"> </w:t>
+      </w:r>
+      <w:proofErr w:type="spellStart"/>
+      <w:r>
+        <w:t>název</w:t>
+      </w:r>
+      <w:proofErr w:type="spellEnd"/>
+      <w:r>
+        <w:t xml:space="preserve"> </w:t>
+      </w:r>
+      <w:proofErr w:type="spellStart"/>
+      <w:r>
+        <w:t>úkolu</w:t>
+      </w:r>
+      <w:proofErr w:type="spellEnd"/>
+      <w:r>
+        <w:t>”</w:t>
       </w:r>
     </w:p>
     <w:p>
@@ -140,10 +289,7 @@
       </w:r>
       <w:proofErr w:type="spellStart"/>
       <w:r>
-        <w:t>Spust</w:t>
-      </w:r>
-      <w:r>
-        <w:t>ila</w:t>
+        <w:t>Spustila</w:t>
       </w:r>
       <w:proofErr w:type="spellEnd"/>
       <w:r>
@@ -159,20 +305,58 @@
       </w:r>
       <w:proofErr w:type="spellStart"/>
       <w:r>
-        <w:t>pridat_ukol</w:t>
-      </w:r>
-      <w:proofErr w:type="spellEnd"/>
-      <w:r>
-        <w:t>()</w:t>
+        <w:t>pridat_</w:t>
+      </w:r>
+      <w:proofErr w:type="gramStart"/>
+      <w:r>
+        <w:t>ukol</w:t>
+      </w:r>
+      <w:proofErr w:type="spellEnd"/>
+      <w:r>
+        <w:t>(</w:t>
+      </w:r>
+      <w:proofErr w:type="gramEnd"/>
+      <w:r>
+        <w:t>)</w:t>
+      </w:r>
+      <w:r>
+        <w:t xml:space="preserve"> a </w:t>
+      </w:r>
+      <w:proofErr w:type="spellStart"/>
+      <w:r>
+        <w:t>zobrazila</w:t>
+      </w:r>
+      <w:proofErr w:type="spellEnd"/>
+      <w:r>
+        <w:t xml:space="preserve"> se </w:t>
+      </w:r>
+      <w:proofErr w:type="spellStart"/>
+      <w:r>
+        <w:t>zpráva</w:t>
+      </w:r>
+      <w:proofErr w:type="spellEnd"/>
+      <w:r>
+        <w:t xml:space="preserve"> </w:t>
+      </w:r>
+      <w:r>
+        <w:rPr>
+          <w:lang w:val="cs-CZ"/>
+        </w:rPr>
+        <w:t>"Zadej název úkolu: "</w:t>
       </w:r>
     </w:p>
     <w:p>
       <w:r>
-        <w:t xml:space="preserve">Stav: </w:t>
+        <w:t>Stav</w:t>
+      </w:r>
+      <w:proofErr w:type="gramStart"/>
+      <w:r>
+        <w:t xml:space="preserve">: </w:t>
       </w:r>
       <w:r>
         <w:t xml:space="preserve"> Pass</w:t>
       </w:r>
+      <w:proofErr w:type="gramEnd"/>
     </w:p>
     <w:p>
       <w:proofErr w:type="spellStart"/>
@@ -247,8 +431,21 @@
       <w:proofErr w:type="spellEnd"/>
     </w:p>
     <w:p>
-      <w:r>
-        <w:t xml:space="preserve">Popis: Zadání </w:t>
+      <w:proofErr w:type="spellStart"/>
+      <w:r>
+        <w:t>Popis</w:t>
+      </w:r>
+      <w:proofErr w:type="spellEnd"/>
+      <w:r>
+        <w:t xml:space="preserve">: </w:t>
+      </w:r>
+      <w:proofErr w:type="spellStart"/>
+      <w:r>
+        <w:t>Zadání</w:t>
+      </w:r>
+      <w:proofErr w:type="spellEnd"/>
+      <w:r>
+        <w:t xml:space="preserve"> </w:t>
       </w:r>
       <w:proofErr w:type="spellStart"/>
       <w:r>
@@ -320,37 +517,69 @@
       </w:r>
       <w:proofErr w:type="spellStart"/>
       <w:r>
-        <w:t>Zade</w:t>
-      </w:r>
-      <w:r>
-        <w:t>jte</w:t>
-      </w:r>
-      <w:proofErr w:type="spellEnd"/>
-      <w:r>
-        <w:t xml:space="preserve"> “</w:t>
-      </w:r>
-      <w:proofErr w:type="spellStart"/>
-      <w:r>
-        <w:t>abc</w:t>
-      </w:r>
-      <w:proofErr w:type="spellEnd"/>
-      <w:r>
-        <w:t>”</w:t>
+        <w:t>Spusťte</w:t>
+      </w:r>
+      <w:proofErr w:type="spellEnd"/>
+      <w:r>
+        <w:t xml:space="preserve"> program</w:t>
       </w:r>
     </w:p>
     <w:p>
       <w:r>
-        <w:t>2. Stiskněte Enter</w:t>
+        <w:t xml:space="preserve">2. </w:t>
+      </w:r>
+      <w:proofErr w:type="spellStart"/>
+      <w:r>
+        <w:t>Zadejte</w:t>
+      </w:r>
+      <w:proofErr w:type="spellEnd"/>
+      <w:r>
+        <w:t xml:space="preserve"> “</w:t>
+      </w:r>
+      <w:proofErr w:type="spellStart"/>
+      <w:r>
+        <w:t>abc</w:t>
+      </w:r>
+      <w:proofErr w:type="spellEnd"/>
+      <w:r>
+        <w:t>”</w:t>
+      </w:r>
+      <w:r>
+        <w:t xml:space="preserve"> a </w:t>
+      </w:r>
+      <w:proofErr w:type="spellStart"/>
+      <w:r>
+        <w:t>s</w:t>
+      </w:r>
+      <w:r>
+        <w:t>tiskněte</w:t>
+      </w:r>
+      <w:proofErr w:type="spellEnd"/>
+      <w:r>
+        <w:t xml:space="preserve"> Enter</w:t>
       </w:r>
     </w:p>
     <w:p>
       <w:r>
-        <w:t>Očekávaný výsledek: Program zobrazí hlášku „Neplatná volba“ a nabídne menu znovu</w:t>
+        <w:t xml:space="preserve">Očekávaný výsledek: Program zobrazí hlášku „Neplatná </w:t>
+      </w:r>
+      <w:proofErr w:type="gramStart"/>
+      <w:r>
+        <w:t>volba“ a</w:t>
+      </w:r>
+      <w:proofErr w:type="gramEnd"/>
+      <w:r>
+        <w:t xml:space="preserve"> nabídne menu znovu</w:t>
       </w:r>
     </w:p>
     <w:p>
-      <w:r>
-        <w:t xml:space="preserve">Skutečný </w:t>
+      <w:proofErr w:type="spellStart"/>
+      <w:r>
+        <w:t>Skutečný</w:t>
+      </w:r>
+      <w:proofErr w:type="spellEnd"/>
+      <w:r>
+        <w:t xml:space="preserve"> </w:t>
       </w:r>
       <w:proofErr w:type="spellStart"/>
       <w:r>
@@ -366,23 +595,7 @@
       </w:r>
       <w:proofErr w:type="spellEnd"/>
       <w:r>
-        <w:t xml:space="preserve"> menu </w:t>
-      </w:r>
-      <w:proofErr w:type="spellStart"/>
-      <w:r>
-        <w:t>aplikace</w:t>
-      </w:r>
-      <w:proofErr w:type="spellEnd"/>
-      <w:r>
-        <w:t xml:space="preserve"> </w:t>
-      </w:r>
-      <w:proofErr w:type="spellStart"/>
-      <w:r>
-        <w:t>není</w:t>
-      </w:r>
-      <w:proofErr w:type="spellEnd"/>
-      <w:r>
-        <w:t xml:space="preserve"> </w:t>
+        <w:t xml:space="preserve"> menu je </w:t>
       </w:r>
       <w:proofErr w:type="spellStart"/>
       <w:r>
@@ -398,37 +611,38 @@
       </w:r>
       <w:proofErr w:type="spellEnd"/>
       <w:r>
-        <w:t xml:space="preserve"> pro </w:t>
-      </w:r>
-      <w:proofErr w:type="spellStart"/>
-      <w:r>
-        <w:t>zadání</w:t>
-      </w:r>
-      <w:proofErr w:type="spellEnd"/>
-      <w:r>
-        <w:t xml:space="preserve"> </w:t>
-      </w:r>
-      <w:proofErr w:type="spellStart"/>
-      <w:r>
-        <w:t>textového</w:t>
-      </w:r>
-      <w:proofErr w:type="spellEnd"/>
-      <w:r>
-        <w:t xml:space="preserve"> </w:t>
-      </w:r>
-      <w:proofErr w:type="spellStart"/>
-      <w:r>
-        <w:t>řetěžce</w:t>
-      </w:r>
-      <w:proofErr w:type="spellEnd"/>
+        <w:t xml:space="preserve"> a </w:t>
+      </w:r>
+      <w:proofErr w:type="spellStart"/>
+      <w:r>
+        <w:t>zobrazí</w:t>
+      </w:r>
+      <w:proofErr w:type="spellEnd"/>
+      <w:r>
+        <w:t xml:space="preserve"> se </w:t>
+      </w:r>
+      <w:r>
+        <w:rPr>
+          <w:lang w:val="cs-CZ"/>
+        </w:rPr>
+        <w:t>"Musíš zadat číslo."</w:t>
+      </w:r>
     </w:p>
     <w:p>
       <w:r>
-        <w:t xml:space="preserve">Stav: </w:t>
-      </w:r>
-      <w:r>
-        <w:t xml:space="preserve"> Fail</w:t>
-      </w:r>
+        <w:t>Stav</w:t>
+      </w:r>
+      <w:proofErr w:type="gramStart"/>
+      <w:r>
+        <w:t xml:space="preserve">: </w:t>
+      </w:r>
+      <w:r>
+        <w:t xml:space="preserve"> </w:t>
+      </w:r>
+      <w:r>
+        <w:t>Pass</w:t>
+      </w:r>
+      <w:proofErr w:type="gramEnd"/>
     </w:p>
     <w:p>
       <w:proofErr w:type="spellStart"/>
@@ -472,7 +686,15 @@
     <w:p/>
     <w:p>
       <w:r>
-        <w:t xml:space="preserve">TC03 – Výběr </w:t>
+        <w:t xml:space="preserve">TC03 – </w:t>
+      </w:r>
+      <w:proofErr w:type="spellStart"/>
+      <w:r>
+        <w:t>Výběr</w:t>
+      </w:r>
+      <w:proofErr w:type="spellEnd"/>
+      <w:r>
+        <w:t xml:space="preserve"> </w:t>
       </w:r>
       <w:proofErr w:type="spellStart"/>
       <w:r>
@@ -518,35 +740,66 @@
       </w:r>
       <w:proofErr w:type="spellStart"/>
       <w:r>
-        <w:t>Zadejte</w:t>
-      </w:r>
-      <w:proofErr w:type="spellEnd"/>
-      <w:r>
-        <w:t xml:space="preserve"> </w:t>
-      </w:r>
-      <w:r>
-        <w:t>„</w:t>
-      </w:r>
-      <w:r>
-        <w:t>4</w:t>
-      </w:r>
-      <w:r>
-        <w:t>“</w:t>
+        <w:t>Spusťte</w:t>
+      </w:r>
+      <w:proofErr w:type="spellEnd"/>
+      <w:r>
+        <w:t xml:space="preserve"> program</w:t>
       </w:r>
     </w:p>
     <w:p>
       <w:r>
-        <w:t>2. Stiskněte Enter</w:t>
+        <w:t xml:space="preserve">2. </w:t>
+      </w:r>
+      <w:proofErr w:type="spellStart"/>
+      <w:r>
+        <w:t>Zadejte</w:t>
+      </w:r>
+      <w:proofErr w:type="spellEnd"/>
+      <w:r>
+        <w:t xml:space="preserve"> „</w:t>
+      </w:r>
+      <w:proofErr w:type="gramStart"/>
+      <w:r>
+        <w:t>4“</w:t>
+      </w:r>
+      <w:r>
+        <w:t xml:space="preserve"> a</w:t>
+      </w:r>
+      <w:proofErr w:type="gramEnd"/>
+      <w:r>
+        <w:t xml:space="preserve"> </w:t>
+      </w:r>
+      <w:proofErr w:type="spellStart"/>
+      <w:r>
+        <w:t>s</w:t>
+      </w:r>
+      <w:r>
+        <w:t>tiskněte</w:t>
+      </w:r>
+      <w:proofErr w:type="spellEnd"/>
+      <w:r>
+        <w:t xml:space="preserve"> Enter</w:t>
       </w:r>
     </w:p>
     <w:p>
       <w:r>
-        <w:t>Očekávaný výsledek: Program se ukončí s hláškou „Konec programu“</w:t>
-      </w:r>
+        <w:t xml:space="preserve">Očekávaný výsledek: Program se ukončí s hláškou „Konec </w:t>
+      </w:r>
+      <w:proofErr w:type="gramStart"/>
+      <w:r>
+        <w:t>programu“</w:t>
+      </w:r>
+      <w:proofErr w:type="gramEnd"/>
     </w:p>
     <w:p>
-      <w:r>
-        <w:t xml:space="preserve">Skutečný </w:t>
+      <w:proofErr w:type="spellStart"/>
+      <w:r>
+        <w:t>Skutečný</w:t>
+      </w:r>
+      <w:proofErr w:type="spellEnd"/>
+      <w:r>
+        <w:t xml:space="preserve"> </w:t>
       </w:r>
       <w:proofErr w:type="spellStart"/>
       <w:r>
@@ -564,6 +817,46 @@
         <w:t>ukončí</w:t>
       </w:r>
       <w:proofErr w:type="spellEnd"/>
+      <w:r>
+        <w:t xml:space="preserve"> s </w:t>
+      </w:r>
+      <w:proofErr w:type="spellStart"/>
+      <w:r>
+        <w:t>zobrazila</w:t>
+      </w:r>
+      <w:proofErr w:type="spellEnd"/>
+      <w:r>
+        <w:t xml:space="preserve"> se </w:t>
+      </w:r>
+      <w:proofErr w:type="spellStart"/>
+      <w:r>
+        <w:t>zpráva</w:t>
+      </w:r>
+      <w:proofErr w:type="spellEnd"/>
+      <w:r>
+        <w:t xml:space="preserve"> </w:t>
+      </w:r>
+      <w:r>
+        <w:t>„</w:t>
+      </w:r>
+      <w:proofErr w:type="spellStart"/>
+      <w:r>
+        <w:t>Konec</w:t>
+      </w:r>
+      <w:proofErr w:type="spellEnd"/>
+      <w:r>
+        <w:t xml:space="preserve"> </w:t>
+      </w:r>
+      <w:proofErr w:type="spellStart"/>
+      <w:proofErr w:type="gramStart"/>
+      <w:r>
+        <w:t>programu</w:t>
+      </w:r>
+      <w:proofErr w:type="spellEnd"/>
+      <w:r>
+        <w:t>“</w:t>
+      </w:r>
+      <w:proofErr w:type="gramEnd"/>
     </w:p>
     <w:p>
       <w:r>
@@ -576,775 +869,1521 @@
     <w:p>
       <w:r>
         <w:t>Poznámky: Hraniční případ – ukončení programu</w:t>
+      </w:r>
+    </w:p>
+    <w:p/>
+    <w:p>
+      <w:r>
+        <w:t xml:space="preserve">TC04 – </w:t>
+      </w:r>
+      <w:proofErr w:type="spellStart"/>
+      <w:r>
+        <w:t>Přidání</w:t>
+      </w:r>
+      <w:proofErr w:type="spellEnd"/>
+      <w:r>
+        <w:t xml:space="preserve"> </w:t>
+      </w:r>
+      <w:proofErr w:type="spellStart"/>
+      <w:r>
+        <w:t>platného</w:t>
+      </w:r>
+      <w:proofErr w:type="spellEnd"/>
+      <w:r>
+        <w:t xml:space="preserve"> </w:t>
+      </w:r>
+      <w:proofErr w:type="spellStart"/>
+      <w:r>
+        <w:t>úkolu</w:t>
+      </w:r>
+      <w:proofErr w:type="spellEnd"/>
+    </w:p>
+    <w:p>
+      <w:proofErr w:type="spellStart"/>
+      <w:r>
+        <w:t>Popis</w:t>
+      </w:r>
+      <w:proofErr w:type="spellEnd"/>
+      <w:r>
+        <w:t xml:space="preserve">: </w:t>
+      </w:r>
+      <w:proofErr w:type="spellStart"/>
+      <w:r>
+        <w:t>Přidání</w:t>
+      </w:r>
+      <w:proofErr w:type="spellEnd"/>
+      <w:r>
+        <w:t xml:space="preserve"> </w:t>
+      </w:r>
+      <w:proofErr w:type="spellStart"/>
+      <w:r>
+        <w:t>nového</w:t>
+      </w:r>
+      <w:proofErr w:type="spellEnd"/>
+      <w:r>
+        <w:t xml:space="preserve"> </w:t>
+      </w:r>
+      <w:proofErr w:type="spellStart"/>
+      <w:r>
+        <w:t>úkolu</w:t>
+      </w:r>
+      <w:proofErr w:type="spellEnd"/>
+      <w:r>
+        <w:t xml:space="preserve"> s </w:t>
+      </w:r>
+      <w:proofErr w:type="spellStart"/>
+      <w:r>
+        <w:t>názvem</w:t>
+      </w:r>
+      <w:proofErr w:type="spellEnd"/>
+      <w:r>
+        <w:t xml:space="preserve"> </w:t>
+      </w:r>
+      <w:r>
+        <w:t xml:space="preserve">a </w:t>
+      </w:r>
+      <w:proofErr w:type="spellStart"/>
+      <w:r>
+        <w:t>popisem</w:t>
+      </w:r>
+      <w:proofErr w:type="spellEnd"/>
+    </w:p>
+    <w:p>
+      <w:r>
+        <w:t>Vstupní podmínky: Seznam úkolů prázdný</w:t>
+      </w:r>
+    </w:p>
+    <w:p>
+      <w:proofErr w:type="spellStart"/>
+      <w:r>
+        <w:t>Kroky</w:t>
+      </w:r>
+      <w:proofErr w:type="spellEnd"/>
+      <w:r>
+        <w:t xml:space="preserve"> </w:t>
+      </w:r>
+      <w:proofErr w:type="spellStart"/>
+      <w:r>
+        <w:t>testu</w:t>
+      </w:r>
+      <w:proofErr w:type="spellEnd"/>
+      <w:r>
+        <w:t>:</w:t>
+      </w:r>
+    </w:p>
+    <w:p>
+      <w:r>
+        <w:t xml:space="preserve">1. </w:t>
+      </w:r>
+      <w:proofErr w:type="spellStart"/>
+      <w:r>
+        <w:t>Spusťte</w:t>
+      </w:r>
+      <w:proofErr w:type="spellEnd"/>
+      <w:r>
+        <w:t xml:space="preserve"> program</w:t>
+      </w:r>
+    </w:p>
+    <w:p>
+      <w:r>
+        <w:t xml:space="preserve">2. </w:t>
+      </w:r>
+      <w:proofErr w:type="spellStart"/>
+      <w:r>
+        <w:t>Zadejte</w:t>
+      </w:r>
+      <w:proofErr w:type="spellEnd"/>
+      <w:r>
+        <w:t xml:space="preserve"> </w:t>
+      </w:r>
+      <w:proofErr w:type="spellStart"/>
+      <w:r>
+        <w:t>volbu</w:t>
+      </w:r>
+      <w:proofErr w:type="spellEnd"/>
+      <w:r>
+        <w:t xml:space="preserve"> 1</w:t>
+      </w:r>
+      <w:r>
+        <w:t xml:space="preserve"> a </w:t>
+      </w:r>
+      <w:proofErr w:type="spellStart"/>
+      <w:r>
+        <w:t>stiskněte</w:t>
+      </w:r>
+      <w:proofErr w:type="spellEnd"/>
+      <w:r>
+        <w:t xml:space="preserve"> enter</w:t>
+      </w:r>
+    </w:p>
+    <w:p>
+      <w:r>
+        <w:t>3</w:t>
+      </w:r>
+      <w:r>
+        <w:t xml:space="preserve">. Zadejte </w:t>
+      </w:r>
+      <w:proofErr w:type="spellStart"/>
+      <w:r>
+        <w:t>název</w:t>
+      </w:r>
+      <w:proofErr w:type="spellEnd"/>
+      <w:r>
+        <w:t xml:space="preserve"> </w:t>
+      </w:r>
+      <w:proofErr w:type="spellStart"/>
+      <w:r>
+        <w:t>úkolu</w:t>
+      </w:r>
+      <w:proofErr w:type="spellEnd"/>
+      <w:r>
+        <w:t xml:space="preserve"> </w:t>
+      </w:r>
+      <w:r>
+        <w:t>“test</w:t>
+      </w:r>
+      <w:proofErr w:type="gramStart"/>
+      <w:r>
+        <w:t xml:space="preserve">1” </w:t>
+      </w:r>
+      <w:r>
+        <w:t xml:space="preserve"> </w:t>
+      </w:r>
+      <w:r>
+        <w:t>a</w:t>
+      </w:r>
+      <w:proofErr w:type="gramEnd"/>
+      <w:r>
+        <w:t xml:space="preserve"> </w:t>
+      </w:r>
+      <w:proofErr w:type="spellStart"/>
+      <w:r>
+        <w:t>stiskněte</w:t>
+      </w:r>
+      <w:proofErr w:type="spellEnd"/>
+      <w:r>
+        <w:t xml:space="preserve"> enter</w:t>
+      </w:r>
+    </w:p>
+    <w:p>
+      <w:r>
+        <w:t>4</w:t>
+      </w:r>
+      <w:r>
+        <w:t xml:space="preserve">. </w:t>
+      </w:r>
+      <w:proofErr w:type="spellStart"/>
+      <w:r>
+        <w:t>Zadejte</w:t>
+      </w:r>
+      <w:proofErr w:type="spellEnd"/>
+      <w:r>
+        <w:t xml:space="preserve"> </w:t>
+      </w:r>
+      <w:proofErr w:type="spellStart"/>
+      <w:r>
+        <w:t>popis</w:t>
+      </w:r>
+      <w:proofErr w:type="spellEnd"/>
+      <w:r>
+        <w:t xml:space="preserve"> </w:t>
+      </w:r>
+      <w:proofErr w:type="spellStart"/>
+      <w:r>
+        <w:t>úkolu</w:t>
+      </w:r>
+      <w:proofErr w:type="spellEnd"/>
+      <w:r>
+        <w:t xml:space="preserve"> “popis1”</w:t>
+      </w:r>
+      <w:r>
+        <w:t xml:space="preserve"> </w:t>
+      </w:r>
+      <w:r>
+        <w:t xml:space="preserve">a </w:t>
+      </w:r>
+      <w:proofErr w:type="spellStart"/>
+      <w:r>
+        <w:t>stiskněte</w:t>
+      </w:r>
+      <w:proofErr w:type="spellEnd"/>
+      <w:r>
+        <w:t xml:space="preserve"> enter</w:t>
+      </w:r>
+    </w:p>
+    <w:p>
+      <w:proofErr w:type="spellStart"/>
+      <w:r>
+        <w:t>Očekávaný</w:t>
+      </w:r>
+      <w:proofErr w:type="spellEnd"/>
+      <w:r>
+        <w:t xml:space="preserve"> </w:t>
+      </w:r>
+      <w:proofErr w:type="spellStart"/>
+      <w:r>
+        <w:t>výsledek</w:t>
+      </w:r>
+      <w:proofErr w:type="spellEnd"/>
+      <w:r>
+        <w:t xml:space="preserve">: </w:t>
+      </w:r>
+      <w:proofErr w:type="spellStart"/>
+      <w:r>
+        <w:t>Úkol</w:t>
+      </w:r>
+      <w:proofErr w:type="spellEnd"/>
+      <w:r>
+        <w:t xml:space="preserve"> je </w:t>
+      </w:r>
+      <w:proofErr w:type="spellStart"/>
+      <w:r>
+        <w:t>přidán</w:t>
+      </w:r>
+      <w:proofErr w:type="spellEnd"/>
+      <w:r>
+        <w:t xml:space="preserve"> do </w:t>
+      </w:r>
+      <w:proofErr w:type="spellStart"/>
+      <w:r>
+        <w:t>seznamu</w:t>
+      </w:r>
+      <w:proofErr w:type="spellEnd"/>
+      <w:r>
+        <w:t xml:space="preserve"> </w:t>
+      </w:r>
+      <w:r>
+        <w:t>„</w:t>
+      </w:r>
+      <w:proofErr w:type="spellStart"/>
+      <w:proofErr w:type="gramStart"/>
+      <w:r>
+        <w:t>ukoly</w:t>
+      </w:r>
+      <w:proofErr w:type="spellEnd"/>
+      <w:r>
+        <w:t>“</w:t>
+      </w:r>
+      <w:r>
+        <w:t xml:space="preserve"> </w:t>
+      </w:r>
+      <w:r>
+        <w:t>a</w:t>
+      </w:r>
+      <w:proofErr w:type="gramEnd"/>
+      <w:r>
+        <w:t xml:space="preserve"> </w:t>
+      </w:r>
+      <w:proofErr w:type="spellStart"/>
+      <w:r>
+        <w:t>zobrazí</w:t>
+      </w:r>
+      <w:proofErr w:type="spellEnd"/>
+      <w:r>
+        <w:t xml:space="preserve"> se </w:t>
+      </w:r>
+      <w:proofErr w:type="spellStart"/>
+      <w:r>
+        <w:t>zpráva</w:t>
+      </w:r>
+      <w:proofErr w:type="spellEnd"/>
+      <w:r>
+        <w:t xml:space="preserve"> </w:t>
+      </w:r>
+      <w:r>
+        <w:rPr>
+          <w:lang w:val="cs-CZ"/>
+        </w:rPr>
+        <w:t>"Úkol '</w:t>
+      </w:r>
+      <w:r>
+        <w:rPr>
+          <w:lang w:val="cs-CZ"/>
+        </w:rPr>
+        <w:t>název úkolu</w:t>
+      </w:r>
+      <w:r>
+        <w:rPr>
+          <w:lang w:val="cs-CZ"/>
+        </w:rPr>
+        <w:t>' byl přidán</w:t>
+      </w:r>
+      <w:r>
+        <w:rPr>
+          <w:lang w:val="cs-CZ"/>
+        </w:rPr>
+        <w:t xml:space="preserve"> </w:t>
+      </w:r>
+      <w:r>
+        <w:rPr>
+          <w:lang w:val="cs-CZ"/>
+        </w:rPr>
+        <w:t>a dále i hlavní menu</w:t>
+      </w:r>
+    </w:p>
+    <w:p>
+      <w:proofErr w:type="spellStart"/>
+      <w:r>
+        <w:t>Skutečný</w:t>
+      </w:r>
+      <w:proofErr w:type="spellEnd"/>
+      <w:r>
+        <w:t xml:space="preserve"> </w:t>
+      </w:r>
+      <w:proofErr w:type="spellStart"/>
+      <w:r>
+        <w:t>výsledek</w:t>
+      </w:r>
+      <w:proofErr w:type="spellEnd"/>
+      <w:r>
+        <w:t xml:space="preserve">: </w:t>
+      </w:r>
+      <w:proofErr w:type="spellStart"/>
+      <w:r>
+        <w:t>Úkol</w:t>
+      </w:r>
+      <w:proofErr w:type="spellEnd"/>
+      <w:r>
+        <w:t xml:space="preserve"> se </w:t>
+      </w:r>
+      <w:proofErr w:type="spellStart"/>
+      <w:r>
+        <w:t>přidal</w:t>
+      </w:r>
+      <w:proofErr w:type="spellEnd"/>
+      <w:r>
+        <w:t xml:space="preserve">, </w:t>
+      </w:r>
+      <w:proofErr w:type="spellStart"/>
+      <w:r>
+        <w:t>zobrazila</w:t>
+      </w:r>
+      <w:proofErr w:type="spellEnd"/>
+      <w:r>
+        <w:t xml:space="preserve"> se </w:t>
+      </w:r>
+      <w:proofErr w:type="spellStart"/>
+      <w:r>
+        <w:t>zpráva</w:t>
+      </w:r>
+      <w:proofErr w:type="spellEnd"/>
+      <w:r>
+        <w:t xml:space="preserve"> </w:t>
+      </w:r>
+      <w:r>
+        <w:rPr>
+          <w:lang w:val="cs-CZ"/>
+        </w:rPr>
+        <w:t>"Úkol '</w:t>
+      </w:r>
+      <w:r>
+        <w:rPr>
+          <w:lang w:val="cs-CZ"/>
+        </w:rPr>
+        <w:t>test1</w:t>
+      </w:r>
+      <w:r>
+        <w:rPr>
+          <w:lang w:val="cs-CZ"/>
+        </w:rPr>
+        <w:t>' byl přidán</w:t>
+      </w:r>
+      <w:r>
+        <w:rPr>
+          <w:lang w:val="cs-CZ"/>
+        </w:rPr>
+        <w:t xml:space="preserve"> a dále i hlavní menu</w:t>
+      </w:r>
+    </w:p>
+    <w:p>
+      <w:r>
+        <w:t xml:space="preserve">Stav: </w:t>
+      </w:r>
+      <w:r>
+        <w:t>Pass</w:t>
+      </w:r>
+    </w:p>
+    <w:p>
+      <w:r>
+        <w:t>Poznámky: Pozitivní test</w:t>
+      </w:r>
+    </w:p>
+    <w:p/>
+    <w:p>
+      <w:r>
+        <w:t xml:space="preserve">TC05 – </w:t>
+      </w:r>
+      <w:proofErr w:type="spellStart"/>
+      <w:r>
+        <w:t>Zadání</w:t>
+      </w:r>
+      <w:proofErr w:type="spellEnd"/>
+      <w:r>
+        <w:t xml:space="preserve"> </w:t>
+      </w:r>
+      <w:proofErr w:type="spellStart"/>
+      <w:r>
+        <w:t>prázdného</w:t>
+      </w:r>
+      <w:proofErr w:type="spellEnd"/>
+      <w:r>
+        <w:t xml:space="preserve"> </w:t>
+      </w:r>
+      <w:proofErr w:type="spellStart"/>
+      <w:r>
+        <w:t>názvu</w:t>
+      </w:r>
+      <w:proofErr w:type="spellEnd"/>
+    </w:p>
+    <w:p>
+      <w:r>
+        <w:t>Popis: Uživatelský vstup prázdného názvu</w:t>
+      </w:r>
+    </w:p>
+    <w:p>
+      <w:r>
+        <w:t>Vstupní podmínky: Seznam úkolů prázdný</w:t>
+      </w:r>
+    </w:p>
+    <w:p>
+      <w:r>
+        <w:t>Kroky testu:</w:t>
+      </w:r>
+    </w:p>
+    <w:p>
+      <w:r>
+        <w:lastRenderedPageBreak/>
+        <w:t xml:space="preserve">1. </w:t>
+      </w:r>
+      <w:proofErr w:type="spellStart"/>
+      <w:r>
+        <w:t>Spusťte</w:t>
+      </w:r>
+      <w:proofErr w:type="spellEnd"/>
+      <w:r>
+        <w:t xml:space="preserve"> program</w:t>
+      </w:r>
+    </w:p>
+    <w:p>
+      <w:r>
+        <w:t xml:space="preserve">2. </w:t>
+      </w:r>
+      <w:proofErr w:type="spellStart"/>
+      <w:r>
+        <w:t>Zadejte</w:t>
+      </w:r>
+      <w:proofErr w:type="spellEnd"/>
+      <w:r>
+        <w:t xml:space="preserve"> </w:t>
+      </w:r>
+      <w:proofErr w:type="spellStart"/>
+      <w:r>
+        <w:t>volbu</w:t>
+      </w:r>
+      <w:proofErr w:type="spellEnd"/>
+      <w:r>
+        <w:t xml:space="preserve"> 1 a enter</w:t>
+      </w:r>
+    </w:p>
+    <w:p>
+      <w:r>
+        <w:t>3</w:t>
+      </w:r>
+      <w:r>
+        <w:t xml:space="preserve">. </w:t>
+      </w:r>
+      <w:proofErr w:type="spellStart"/>
+      <w:r>
+        <w:t>Zadejte</w:t>
+      </w:r>
+      <w:proofErr w:type="spellEnd"/>
+      <w:r>
+        <w:t xml:space="preserve"> </w:t>
+      </w:r>
+      <w:proofErr w:type="spellStart"/>
+      <w:r>
+        <w:t>prázdný</w:t>
+      </w:r>
+      <w:proofErr w:type="spellEnd"/>
+      <w:r>
+        <w:t xml:space="preserve"> </w:t>
+      </w:r>
+      <w:proofErr w:type="spellStart"/>
+      <w:r>
+        <w:t>název</w:t>
+      </w:r>
+      <w:proofErr w:type="spellEnd"/>
+      <w:r>
+        <w:t xml:space="preserve"> </w:t>
+      </w:r>
+      <w:r>
+        <w:t>a enter</w:t>
+      </w:r>
+    </w:p>
+    <w:p>
+      <w:proofErr w:type="spellStart"/>
+      <w:r>
+        <w:t>Očekávaný</w:t>
+      </w:r>
+      <w:proofErr w:type="spellEnd"/>
+      <w:r>
+        <w:t xml:space="preserve"> </w:t>
+      </w:r>
+      <w:proofErr w:type="spellStart"/>
+      <w:r>
+        <w:t>výsledek</w:t>
+      </w:r>
+      <w:proofErr w:type="spellEnd"/>
+      <w:r>
+        <w:t xml:space="preserve">: </w:t>
+      </w:r>
+      <w:r>
+        <w:t xml:space="preserve">Program </w:t>
+      </w:r>
+      <w:proofErr w:type="spellStart"/>
+      <w:r>
+        <w:t>má</w:t>
+      </w:r>
+      <w:proofErr w:type="spellEnd"/>
+      <w:r>
+        <w:t xml:space="preserve"> </w:t>
+      </w:r>
+      <w:proofErr w:type="spellStart"/>
+      <w:r>
+        <w:t>upozornit</w:t>
+      </w:r>
+      <w:proofErr w:type="spellEnd"/>
+      <w:r>
+        <w:t xml:space="preserve"> </w:t>
+      </w:r>
+      <w:proofErr w:type="spellStart"/>
+      <w:r>
+        <w:t>uživatele</w:t>
+      </w:r>
+      <w:proofErr w:type="spellEnd"/>
+      <w:r>
+        <w:t xml:space="preserve"> </w:t>
+      </w:r>
+      <w:r>
+        <w:rPr>
+          <w:lang w:val="cs-CZ"/>
+        </w:rPr>
+        <w:t>"Název úkolu nemůže být prázdný</w:t>
+      </w:r>
+      <w:r>
+        <w:rPr>
+          <w:lang w:val="cs-CZ"/>
+        </w:rPr>
+        <w:t xml:space="preserve"> a úkol se </w:t>
+      </w:r>
+      <w:proofErr w:type="gramStart"/>
+      <w:r>
+        <w:rPr>
+          <w:lang w:val="cs-CZ"/>
+        </w:rPr>
+        <w:t>neuloží“</w:t>
+      </w:r>
+      <w:proofErr w:type="gramEnd"/>
+    </w:p>
+    <w:p>
+      <w:proofErr w:type="spellStart"/>
+      <w:r>
+        <w:t>Skutečný</w:t>
+      </w:r>
+      <w:proofErr w:type="spellEnd"/>
+      <w:r>
+        <w:t xml:space="preserve"> </w:t>
+      </w:r>
+      <w:proofErr w:type="spellStart"/>
+      <w:r>
+        <w:t>výsledek</w:t>
+      </w:r>
+      <w:proofErr w:type="spellEnd"/>
+      <w:r>
+        <w:t xml:space="preserve">: </w:t>
+      </w:r>
+      <w:r>
+        <w:t xml:space="preserve">Program po </w:t>
+      </w:r>
+      <w:proofErr w:type="spellStart"/>
+      <w:r>
+        <w:t>zadání</w:t>
+      </w:r>
+      <w:proofErr w:type="spellEnd"/>
+      <w:r>
+        <w:t xml:space="preserve"> </w:t>
+      </w:r>
+      <w:proofErr w:type="spellStart"/>
+      <w:r>
+        <w:t>prázdného</w:t>
+      </w:r>
+      <w:proofErr w:type="spellEnd"/>
+      <w:r>
+        <w:t xml:space="preserve"> </w:t>
+      </w:r>
+      <w:proofErr w:type="spellStart"/>
+      <w:r>
+        <w:t>řetěžce</w:t>
+      </w:r>
+      <w:proofErr w:type="spellEnd"/>
+      <w:r>
+        <w:t xml:space="preserve"> </w:t>
+      </w:r>
+      <w:proofErr w:type="spellStart"/>
+      <w:r>
+        <w:t>reagoval</w:t>
+      </w:r>
+      <w:proofErr w:type="spellEnd"/>
+      <w:r>
+        <w:t xml:space="preserve"> </w:t>
+      </w:r>
+      <w:r>
+        <w:rPr>
+          <w:lang w:val="cs-CZ"/>
+        </w:rPr>
+        <w:t xml:space="preserve">"Název úkolu nemůže být </w:t>
+      </w:r>
+      <w:proofErr w:type="gramStart"/>
+      <w:r>
+        <w:rPr>
+          <w:lang w:val="cs-CZ"/>
+        </w:rPr>
+        <w:t>prázdný</w:t>
+      </w:r>
+      <w:r>
+        <w:rPr>
+          <w:lang w:val="cs-CZ"/>
+        </w:rPr>
+        <w:t>“ a</w:t>
+      </w:r>
+      <w:proofErr w:type="gramEnd"/>
+      <w:r>
+        <w:rPr>
+          <w:lang w:val="cs-CZ"/>
+        </w:rPr>
+        <w:t xml:space="preserve"> neuložil se</w:t>
+      </w:r>
+    </w:p>
+    <w:p>
+      <w:r>
+        <w:t xml:space="preserve">Stav: </w:t>
+      </w:r>
+      <w:r>
+        <w:t>Pass</w:t>
+      </w:r>
+    </w:p>
+    <w:p>
+      <w:proofErr w:type="spellStart"/>
+      <w:r>
+        <w:t>Poznámky</w:t>
+      </w:r>
+      <w:proofErr w:type="spellEnd"/>
+      <w:r>
+        <w:t>:</w:t>
+      </w:r>
+      <w:r>
+        <w:t xml:space="preserve"> Test </w:t>
+      </w:r>
+      <w:proofErr w:type="spellStart"/>
+      <w:r>
+        <w:t>měl</w:t>
+      </w:r>
+      <w:proofErr w:type="spellEnd"/>
+      <w:r>
+        <w:t xml:space="preserve"> </w:t>
+      </w:r>
+      <w:proofErr w:type="spellStart"/>
+      <w:r>
+        <w:t>prověřit</w:t>
+      </w:r>
+      <w:proofErr w:type="spellEnd"/>
+      <w:r>
+        <w:t xml:space="preserve"> </w:t>
+      </w:r>
+      <w:proofErr w:type="spellStart"/>
+      <w:r>
+        <w:t>ošetření</w:t>
+      </w:r>
+      <w:proofErr w:type="spellEnd"/>
+      <w:r>
+        <w:t xml:space="preserve"> </w:t>
+      </w:r>
+      <w:proofErr w:type="spellStart"/>
+      <w:r>
+        <w:t>výjimky</w:t>
+      </w:r>
+      <w:proofErr w:type="spellEnd"/>
+    </w:p>
+    <w:p/>
+    <w:p>
+      <w:r>
+        <w:t xml:space="preserve">TC06 – </w:t>
+      </w:r>
+      <w:proofErr w:type="spellStart"/>
+      <w:r>
+        <w:t>Zadání</w:t>
+      </w:r>
+      <w:proofErr w:type="spellEnd"/>
+      <w:r>
+        <w:t xml:space="preserve"> </w:t>
+      </w:r>
+      <w:proofErr w:type="spellStart"/>
+      <w:r>
+        <w:t>prázdného</w:t>
+      </w:r>
+      <w:proofErr w:type="spellEnd"/>
+      <w:r>
+        <w:t xml:space="preserve"> </w:t>
+      </w:r>
+      <w:proofErr w:type="spellStart"/>
+      <w:r>
+        <w:t>popisu</w:t>
+      </w:r>
+      <w:proofErr w:type="spellEnd"/>
+    </w:p>
+    <w:p>
+      <w:r>
+        <w:t>Popis: Uživatelský vstup prázdného popisu</w:t>
+      </w:r>
+    </w:p>
+    <w:p>
+      <w:r>
+        <w:t>Vstupní podmínky: Seznam úkolů prázdný</w:t>
+      </w:r>
+    </w:p>
+    <w:p>
+      <w:proofErr w:type="spellStart"/>
+      <w:r>
+        <w:t>Kroky</w:t>
+      </w:r>
+      <w:proofErr w:type="spellEnd"/>
+      <w:r>
+        <w:t xml:space="preserve"> </w:t>
+      </w:r>
+      <w:proofErr w:type="spellStart"/>
+      <w:r>
+        <w:t>testu</w:t>
+      </w:r>
+      <w:proofErr w:type="spellEnd"/>
+      <w:r>
+        <w:t>:</w:t>
+      </w:r>
+    </w:p>
+    <w:p>
+      <w:r>
+        <w:t xml:space="preserve">1. </w:t>
+      </w:r>
+      <w:proofErr w:type="spellStart"/>
+      <w:r>
+        <w:t>Spusťte</w:t>
+      </w:r>
+      <w:proofErr w:type="spellEnd"/>
+      <w:r>
+        <w:t xml:space="preserve"> program</w:t>
+      </w:r>
+    </w:p>
+    <w:p>
+      <w:r>
+        <w:t>2</w:t>
+      </w:r>
+      <w:r>
+        <w:t xml:space="preserve">. </w:t>
+      </w:r>
+      <w:proofErr w:type="spellStart"/>
+      <w:r>
+        <w:t>Zadejte</w:t>
+      </w:r>
+      <w:proofErr w:type="spellEnd"/>
+      <w:r>
+        <w:t xml:space="preserve"> </w:t>
+      </w:r>
+      <w:proofErr w:type="spellStart"/>
+      <w:r>
+        <w:t>volbu</w:t>
+      </w:r>
+      <w:proofErr w:type="spellEnd"/>
+      <w:r>
+        <w:t xml:space="preserve"> 1 a enter</w:t>
+      </w:r>
+    </w:p>
+    <w:p>
+      <w:r>
+        <w:t>3</w:t>
+      </w:r>
+      <w:r>
+        <w:t xml:space="preserve">. </w:t>
+      </w:r>
+      <w:proofErr w:type="spellStart"/>
+      <w:r>
+        <w:t>Zadejte</w:t>
+      </w:r>
+      <w:proofErr w:type="spellEnd"/>
+      <w:r>
+        <w:t xml:space="preserve"> </w:t>
+      </w:r>
+      <w:proofErr w:type="spellStart"/>
+      <w:r>
+        <w:t>název</w:t>
+      </w:r>
+      <w:proofErr w:type="spellEnd"/>
+      <w:r>
+        <w:t xml:space="preserve"> “test1” </w:t>
+      </w:r>
+      <w:r>
+        <w:t>a enter</w:t>
+      </w:r>
+    </w:p>
+    <w:p>
+      <w:r>
+        <w:t>4</w:t>
+      </w:r>
+      <w:r>
+        <w:t xml:space="preserve">. </w:t>
+      </w:r>
+      <w:proofErr w:type="spellStart"/>
+      <w:r>
+        <w:t>Zadejte</w:t>
+      </w:r>
+      <w:proofErr w:type="spellEnd"/>
+      <w:r>
+        <w:t xml:space="preserve"> </w:t>
+      </w:r>
+      <w:proofErr w:type="spellStart"/>
+      <w:r>
+        <w:t>prázdný</w:t>
+      </w:r>
+      <w:proofErr w:type="spellEnd"/>
+      <w:r>
+        <w:t xml:space="preserve"> </w:t>
+      </w:r>
+      <w:proofErr w:type="spellStart"/>
+      <w:r>
+        <w:t>popis</w:t>
+      </w:r>
+      <w:proofErr w:type="spellEnd"/>
+      <w:r>
+        <w:t xml:space="preserve"> “” </w:t>
+      </w:r>
+      <w:r>
+        <w:t>a enter</w:t>
+      </w:r>
+    </w:p>
+    <w:p>
+      <w:proofErr w:type="spellStart"/>
+      <w:r>
+        <w:t>Očekávaný</w:t>
+      </w:r>
+      <w:proofErr w:type="spellEnd"/>
+      <w:r>
+        <w:t xml:space="preserve"> </w:t>
+      </w:r>
+      <w:proofErr w:type="spellStart"/>
+      <w:r>
+        <w:t>výsledek</w:t>
+      </w:r>
+      <w:proofErr w:type="spellEnd"/>
+      <w:r>
+        <w:t xml:space="preserve">: </w:t>
+      </w:r>
+      <w:r>
+        <w:t xml:space="preserve">Program </w:t>
+      </w:r>
+      <w:proofErr w:type="spellStart"/>
+      <w:r>
+        <w:t>má</w:t>
+      </w:r>
+      <w:proofErr w:type="spellEnd"/>
+      <w:r>
+        <w:t xml:space="preserve"> </w:t>
+      </w:r>
+      <w:proofErr w:type="spellStart"/>
+      <w:r>
+        <w:t>upozornit</w:t>
+      </w:r>
+      <w:proofErr w:type="spellEnd"/>
+      <w:r>
+        <w:t xml:space="preserve"> </w:t>
+      </w:r>
+      <w:proofErr w:type="spellStart"/>
+      <w:r>
+        <w:t>uživatele</w:t>
+      </w:r>
+      <w:proofErr w:type="spellEnd"/>
+      <w:r>
+        <w:t xml:space="preserve"> </w:t>
+      </w:r>
+      <w:r>
+        <w:rPr>
+          <w:lang w:val="cs-CZ"/>
+        </w:rPr>
+        <w:t>"</w:t>
+      </w:r>
+      <w:r>
+        <w:rPr>
+          <w:lang w:val="cs-CZ"/>
+        </w:rPr>
+        <w:t>Popis</w:t>
+      </w:r>
+      <w:r>
+        <w:rPr>
+          <w:lang w:val="cs-CZ"/>
+        </w:rPr>
+        <w:t xml:space="preserve"> úkolu nemůže být prázdný</w:t>
+      </w:r>
+      <w:r>
+        <w:rPr>
+          <w:lang w:val="cs-CZ"/>
+        </w:rPr>
+        <w:t xml:space="preserve"> a úkol se </w:t>
+      </w:r>
+      <w:proofErr w:type="gramStart"/>
+      <w:r>
+        <w:rPr>
+          <w:lang w:val="cs-CZ"/>
+        </w:rPr>
+        <w:t>neuloží“</w:t>
+      </w:r>
+      <w:proofErr w:type="gramEnd"/>
+    </w:p>
+    <w:p>
+      <w:proofErr w:type="spellStart"/>
+      <w:r>
+        <w:t>Skutečný</w:t>
+      </w:r>
+      <w:proofErr w:type="spellEnd"/>
+      <w:r>
+        <w:t xml:space="preserve"> </w:t>
+      </w:r>
+      <w:proofErr w:type="spellStart"/>
+      <w:r>
+        <w:t>výsledek</w:t>
+      </w:r>
+      <w:proofErr w:type="spellEnd"/>
+      <w:r>
+        <w:t xml:space="preserve">: Program po </w:t>
+      </w:r>
+      <w:proofErr w:type="spellStart"/>
+      <w:r>
+        <w:t>zadání</w:t>
+      </w:r>
+      <w:proofErr w:type="spellEnd"/>
+      <w:r>
+        <w:t xml:space="preserve"> </w:t>
+      </w:r>
+      <w:proofErr w:type="spellStart"/>
+      <w:r>
+        <w:t>prázdného</w:t>
+      </w:r>
+      <w:proofErr w:type="spellEnd"/>
+      <w:r>
+        <w:t xml:space="preserve"> </w:t>
+      </w:r>
+      <w:proofErr w:type="spellStart"/>
+      <w:r>
+        <w:t>řetěžce</w:t>
+      </w:r>
+      <w:proofErr w:type="spellEnd"/>
+      <w:r>
+        <w:t xml:space="preserve"> </w:t>
+      </w:r>
+      <w:proofErr w:type="spellStart"/>
+      <w:r>
+        <w:t>reagoval</w:t>
+      </w:r>
+      <w:proofErr w:type="spellEnd"/>
+      <w:r>
+        <w:t xml:space="preserve"> </w:t>
+      </w:r>
+      <w:r>
+        <w:rPr>
+          <w:lang w:val="cs-CZ"/>
+        </w:rPr>
+        <w:t>"</w:t>
+      </w:r>
+      <w:r>
+        <w:rPr>
+          <w:lang w:val="cs-CZ"/>
+        </w:rPr>
+        <w:t xml:space="preserve"> </w:t>
+      </w:r>
+      <w:r>
+        <w:rPr>
+          <w:lang w:val="cs-CZ"/>
+        </w:rPr>
+        <w:t>Popis</w:t>
+      </w:r>
+      <w:r>
+        <w:rPr>
+          <w:lang w:val="cs-CZ"/>
+        </w:rPr>
+        <w:t xml:space="preserve"> úkolu nemůže být </w:t>
+      </w:r>
+      <w:proofErr w:type="gramStart"/>
+      <w:r>
+        <w:rPr>
+          <w:lang w:val="cs-CZ"/>
+        </w:rPr>
+        <w:t>prázdný</w:t>
+      </w:r>
+      <w:r>
+        <w:rPr>
+          <w:lang w:val="cs-CZ"/>
+        </w:rPr>
+        <w:t>“ a</w:t>
+      </w:r>
+      <w:proofErr w:type="gramEnd"/>
+      <w:r>
+        <w:rPr>
+          <w:lang w:val="cs-CZ"/>
+        </w:rPr>
+        <w:t xml:space="preserve"> neuložil se</w:t>
+      </w:r>
+    </w:p>
+    <w:p>
+      <w:r>
+        <w:t xml:space="preserve">Stav: </w:t>
+      </w:r>
+      <w:r>
+        <w:t>Pass</w:t>
+      </w:r>
+    </w:p>
+    <w:p>
+      <w:proofErr w:type="spellStart"/>
+      <w:r>
+        <w:t>Poznámky</w:t>
+      </w:r>
+      <w:proofErr w:type="spellEnd"/>
+      <w:r>
+        <w:t xml:space="preserve">: </w:t>
+      </w:r>
+      <w:r>
+        <w:t xml:space="preserve">Test </w:t>
+      </w:r>
+      <w:proofErr w:type="spellStart"/>
+      <w:r>
+        <w:t>měl</w:t>
+      </w:r>
+      <w:proofErr w:type="spellEnd"/>
+      <w:r>
+        <w:t xml:space="preserve"> </w:t>
+      </w:r>
+      <w:proofErr w:type="spellStart"/>
+      <w:r>
+        <w:t>prověřit</w:t>
+      </w:r>
+      <w:proofErr w:type="spellEnd"/>
+      <w:r>
+        <w:t xml:space="preserve"> </w:t>
+      </w:r>
+      <w:proofErr w:type="spellStart"/>
+      <w:r>
+        <w:t>ošetření</w:t>
+      </w:r>
+      <w:proofErr w:type="spellEnd"/>
+      <w:r>
+        <w:t xml:space="preserve"> </w:t>
+      </w:r>
+      <w:proofErr w:type="spellStart"/>
+      <w:r>
+        <w:t>výjimky</w:t>
+      </w:r>
+      <w:proofErr w:type="spellEnd"/>
+    </w:p>
+    <w:p/>
+    <w:p>
+      <w:r>
+        <w:t xml:space="preserve">TC07 – </w:t>
+      </w:r>
+      <w:proofErr w:type="spellStart"/>
+      <w:r>
+        <w:t>Přidání</w:t>
+      </w:r>
+      <w:proofErr w:type="spellEnd"/>
+      <w:r>
+        <w:t xml:space="preserve"> </w:t>
+      </w:r>
+      <w:proofErr w:type="spellStart"/>
+      <w:r>
+        <w:t>prvního</w:t>
+      </w:r>
+      <w:proofErr w:type="spellEnd"/>
+      <w:r>
+        <w:t xml:space="preserve"> </w:t>
+      </w:r>
+      <w:proofErr w:type="spellStart"/>
+      <w:r>
+        <w:t>úkolu</w:t>
+      </w:r>
+      <w:proofErr w:type="spellEnd"/>
+    </w:p>
+    <w:p>
+      <w:r>
+        <w:t>Popis: Přidání prvního úkolu do seznamu</w:t>
+      </w:r>
+    </w:p>
+    <w:p>
+      <w:r>
+        <w:t>Vstupní podmínky: Seznam úkolů prázdný</w:t>
+      </w:r>
+    </w:p>
+    <w:p>
+      <w:proofErr w:type="spellStart"/>
+      <w:r>
+        <w:lastRenderedPageBreak/>
+        <w:t>Kroky</w:t>
+      </w:r>
+      <w:proofErr w:type="spellEnd"/>
+      <w:r>
+        <w:t xml:space="preserve"> </w:t>
+      </w:r>
+      <w:proofErr w:type="spellStart"/>
+      <w:r>
+        <w:t>testu</w:t>
+      </w:r>
+      <w:proofErr w:type="spellEnd"/>
+      <w:r>
+        <w:t>:</w:t>
+      </w:r>
+    </w:p>
+    <w:p>
+      <w:r>
+        <w:t xml:space="preserve">1. </w:t>
+      </w:r>
+      <w:proofErr w:type="spellStart"/>
+      <w:r>
+        <w:t>Spusťte</w:t>
+      </w:r>
+      <w:proofErr w:type="spellEnd"/>
+      <w:r>
+        <w:t xml:space="preserve"> program</w:t>
+      </w:r>
+    </w:p>
+    <w:p>
+      <w:r>
+        <w:t>2</w:t>
+      </w:r>
+      <w:r>
+        <w:t xml:space="preserve">. </w:t>
+      </w:r>
+      <w:proofErr w:type="spellStart"/>
+      <w:r>
+        <w:t>Zadejte</w:t>
+      </w:r>
+      <w:proofErr w:type="spellEnd"/>
+      <w:r>
+        <w:t xml:space="preserve"> </w:t>
+      </w:r>
+      <w:proofErr w:type="spellStart"/>
+      <w:r>
+        <w:t>volbu</w:t>
+      </w:r>
+      <w:proofErr w:type="spellEnd"/>
+      <w:r>
+        <w:t xml:space="preserve"> 1 a enter</w:t>
+      </w:r>
+    </w:p>
+    <w:p>
+      <w:r>
+        <w:t>3</w:t>
+      </w:r>
+      <w:r>
+        <w:t xml:space="preserve">. </w:t>
+      </w:r>
+      <w:proofErr w:type="spellStart"/>
+      <w:r>
+        <w:t>Zadejte</w:t>
+      </w:r>
+      <w:proofErr w:type="spellEnd"/>
+      <w:r>
+        <w:t xml:space="preserve"> </w:t>
+      </w:r>
+      <w:proofErr w:type="spellStart"/>
+      <w:r>
+        <w:t>název</w:t>
+      </w:r>
+      <w:proofErr w:type="spellEnd"/>
+      <w:r>
+        <w:t xml:space="preserve"> “test1” a enter</w:t>
+      </w:r>
+    </w:p>
+    <w:p>
+      <w:r>
+        <w:t xml:space="preserve">4. </w:t>
+      </w:r>
+      <w:proofErr w:type="spellStart"/>
+      <w:r>
+        <w:t>Zadejte</w:t>
+      </w:r>
+      <w:proofErr w:type="spellEnd"/>
+      <w:r>
+        <w:t xml:space="preserve"> </w:t>
+      </w:r>
+      <w:proofErr w:type="spellStart"/>
+      <w:r>
+        <w:t>popis</w:t>
+      </w:r>
+      <w:proofErr w:type="spellEnd"/>
+      <w:r>
+        <w:t xml:space="preserve"> “test1” </w:t>
+      </w:r>
+      <w:r>
+        <w:t>a enter</w:t>
+      </w:r>
+    </w:p>
+    <w:p>
+      <w:proofErr w:type="spellStart"/>
+      <w:r>
+        <w:t>Očekávaný</w:t>
+      </w:r>
+      <w:proofErr w:type="spellEnd"/>
+      <w:r>
+        <w:t xml:space="preserve"> </w:t>
+      </w:r>
+      <w:proofErr w:type="spellStart"/>
+      <w:r>
+        <w:t>výsledek</w:t>
+      </w:r>
+      <w:proofErr w:type="spellEnd"/>
+      <w:r>
+        <w:t xml:space="preserve">: </w:t>
+      </w:r>
+      <w:proofErr w:type="spellStart"/>
+      <w:r>
+        <w:t>Zobrazí</w:t>
+      </w:r>
+      <w:proofErr w:type="spellEnd"/>
+      <w:r>
+        <w:t xml:space="preserve"> se </w:t>
+      </w:r>
+      <w:proofErr w:type="spellStart"/>
+      <w:r>
+        <w:t>zpráva</w:t>
+      </w:r>
+      <w:proofErr w:type="spellEnd"/>
+      <w:r>
+        <w:t xml:space="preserve"> </w:t>
+      </w:r>
+      <w:r>
+        <w:rPr>
+          <w:lang w:val="cs-CZ"/>
+        </w:rPr>
+        <w:t>„</w:t>
+      </w:r>
+      <w:r>
+        <w:rPr>
+          <w:lang w:val="cs-CZ"/>
+        </w:rPr>
+        <w:t>Úkol '</w:t>
+      </w:r>
+      <w:r>
+        <w:rPr>
+          <w:lang w:val="cs-CZ"/>
+        </w:rPr>
+        <w:t>test1</w:t>
+      </w:r>
+      <w:r>
+        <w:rPr>
+          <w:lang w:val="cs-CZ"/>
+        </w:rPr>
+        <w:t>' byl přidán."</w:t>
+      </w:r>
+      <w:r>
+        <w:rPr>
+          <w:lang w:val="cs-CZ"/>
+        </w:rPr>
+        <w:t>. Úkol se uloží.</w:t>
+      </w:r>
+    </w:p>
+    <w:p>
+      <w:proofErr w:type="spellStart"/>
+      <w:r>
+        <w:t>Skutečný</w:t>
+      </w:r>
+      <w:proofErr w:type="spellEnd"/>
+      <w:r>
+        <w:t xml:space="preserve"> </w:t>
+      </w:r>
+      <w:proofErr w:type="spellStart"/>
+      <w:r>
+        <w:t>výsledek</w:t>
+      </w:r>
+      <w:proofErr w:type="spellEnd"/>
+      <w:r>
+        <w:t xml:space="preserve">: </w:t>
+      </w:r>
+      <w:proofErr w:type="spellStart"/>
+      <w:r>
+        <w:t>Zobrazila</w:t>
+      </w:r>
+      <w:proofErr w:type="spellEnd"/>
+      <w:r>
+        <w:t xml:space="preserve"> se </w:t>
+      </w:r>
+      <w:proofErr w:type="spellStart"/>
+      <w:r>
+        <w:t>zpráva</w:t>
+      </w:r>
+      <w:proofErr w:type="spellEnd"/>
+      <w:r>
+        <w:t xml:space="preserve"> </w:t>
+      </w:r>
+      <w:r>
+        <w:rPr>
+          <w:lang w:val="cs-CZ"/>
+        </w:rPr>
+        <w:t>„</w:t>
+      </w:r>
+      <w:r>
+        <w:rPr>
+          <w:lang w:val="cs-CZ"/>
+        </w:rPr>
+        <w:t>Úkol '</w:t>
+      </w:r>
+      <w:r>
+        <w:rPr>
+          <w:lang w:val="cs-CZ"/>
+        </w:rPr>
+        <w:t>test1</w:t>
+      </w:r>
+      <w:r>
+        <w:rPr>
+          <w:lang w:val="cs-CZ"/>
+        </w:rPr>
+        <w:t>' byl přidán."</w:t>
+      </w:r>
+      <w:r>
+        <w:rPr>
+          <w:lang w:val="cs-CZ"/>
+        </w:rPr>
+        <w:t>. Úkol se uložil.</w:t>
+      </w:r>
+    </w:p>
+    <w:p>
+      <w:r>
+        <w:t xml:space="preserve">Stav: </w:t>
+      </w:r>
+      <w:r>
+        <w:t>Pass</w:t>
+      </w:r>
+    </w:p>
+    <w:p>
+      <w:r>
+        <w:t>Poznámky: Hraniční případ</w:t>
       </w:r>
     </w:p>
     <w:p/>
     <w:p/>
     <w:p>
       <w:r>
-        <w:t xml:space="preserve">TC04 – </w:t>
-      </w:r>
-      <w:proofErr w:type="spellStart"/>
-      <w:r>
-        <w:t>Přidání</w:t>
-      </w:r>
-      <w:proofErr w:type="spellEnd"/>
-      <w:r>
-        <w:t xml:space="preserve"> </w:t>
-      </w:r>
-      <w:proofErr w:type="spellStart"/>
-      <w:r>
-        <w:t>platného</w:t>
-      </w:r>
-      <w:proofErr w:type="spellEnd"/>
-      <w:r>
-        <w:t xml:space="preserve"> </w:t>
-      </w:r>
-      <w:proofErr w:type="spellStart"/>
-      <w:r>
-        <w:t>úkolu</w:t>
-      </w:r>
-      <w:proofErr w:type="spellEnd"/>
+        <w:t xml:space="preserve">TC08 – </w:t>
+      </w:r>
+      <w:proofErr w:type="spellStart"/>
+      <w:r>
+        <w:t>Zobrazení</w:t>
+      </w:r>
+      <w:proofErr w:type="spellEnd"/>
+      <w:r>
+        <w:t xml:space="preserve"> </w:t>
+      </w:r>
+      <w:proofErr w:type="spellStart"/>
+      <w:r>
+        <w:t>úkolů</w:t>
+      </w:r>
+      <w:proofErr w:type="spellEnd"/>
+      <w:r>
+        <w:t xml:space="preserve">, </w:t>
+      </w:r>
+      <w:proofErr w:type="spellStart"/>
+      <w:r>
+        <w:t>když</w:t>
+      </w:r>
+      <w:proofErr w:type="spellEnd"/>
+      <w:r>
+        <w:t xml:space="preserve"> </w:t>
+      </w:r>
+      <w:proofErr w:type="spellStart"/>
+      <w:r>
+        <w:t>jsou</w:t>
+      </w:r>
+      <w:proofErr w:type="spellEnd"/>
+      <w:r>
+        <w:t xml:space="preserve"> </w:t>
+      </w:r>
+      <w:proofErr w:type="spellStart"/>
+      <w:r>
+        <w:t>úkoly</w:t>
+      </w:r>
+      <w:proofErr w:type="spellEnd"/>
+      <w:r>
+        <w:t xml:space="preserve"> v </w:t>
+      </w:r>
+      <w:proofErr w:type="spellStart"/>
+      <w:r>
+        <w:t>seznamu</w:t>
+      </w:r>
+      <w:proofErr w:type="spellEnd"/>
+      <w:r>
+        <w:t xml:space="preserve"> </w:t>
+      </w:r>
+      <w:proofErr w:type="spellStart"/>
+      <w:r>
+        <w:t>ve</w:t>
+      </w:r>
+      <w:proofErr w:type="spellEnd"/>
+      <w:r>
+        <w:t xml:space="preserve"> </w:t>
+      </w:r>
+      <w:proofErr w:type="spellStart"/>
+      <w:r>
+        <w:t>funkci</w:t>
+      </w:r>
+      <w:proofErr w:type="spellEnd"/>
+      <w:r>
+        <w:t xml:space="preserve"> </w:t>
+      </w:r>
+      <w:proofErr w:type="spellStart"/>
+      <w:r>
+        <w:t>seznam_</w:t>
+      </w:r>
+      <w:proofErr w:type="gramStart"/>
+      <w:r>
+        <w:t>ukolu</w:t>
+      </w:r>
+      <w:proofErr w:type="spellEnd"/>
+      <w:r>
+        <w:t>(</w:t>
+      </w:r>
+      <w:proofErr w:type="gramEnd"/>
+      <w:r>
+        <w:t>)</w:t>
+      </w:r>
     </w:p>
     <w:p>
       <w:r>
-        <w:t xml:space="preserve">Popis: Přidání </w:t>
-      </w:r>
-      <w:proofErr w:type="spellStart"/>
-      <w:r>
-        <w:t>nového</w:t>
-      </w:r>
-      <w:proofErr w:type="spellEnd"/>
-      <w:r>
-        <w:t xml:space="preserve"> </w:t>
-      </w:r>
-      <w:proofErr w:type="spellStart"/>
-      <w:r>
-        <w:t>úkolu</w:t>
-      </w:r>
-      <w:proofErr w:type="spellEnd"/>
-      <w:r>
-        <w:t xml:space="preserve"> s </w:t>
-      </w:r>
-      <w:proofErr w:type="spellStart"/>
-      <w:r>
-        <w:t>názvem</w:t>
-      </w:r>
-      <w:proofErr w:type="spellEnd"/>
-      <w:r>
-        <w:t xml:space="preserve"> </w:t>
-      </w:r>
-      <w:r>
-        <w:t xml:space="preserve">a </w:t>
-      </w:r>
-      <w:proofErr w:type="spellStart"/>
-      <w:r>
-        <w:t>popisem</w:t>
-      </w:r>
-      <w:proofErr w:type="spellEnd"/>
+        <w:t>Popis: Ověření zobrazení uložených úkolů</w:t>
+      </w:r>
     </w:p>
     <w:p>
       <w:r>
-        <w:t>Vstupní podmínky: Seznam úkolů prázdný</w:t>
+        <w:t>Vstupní podmínky: Seznam obsahuje 2 úkoly</w:t>
       </w:r>
     </w:p>
     <w:p>
-      <w:r>
-        <w:t>Kroky testu:</w:t>
-      </w:r>
-    </w:p>
-    <w:p>
-      <w:r>
-        <w:t xml:space="preserve">1. </w:t>
-      </w:r>
-      <w:proofErr w:type="spellStart"/>
-      <w:r>
-        <w:t>Zadejte</w:t>
-      </w:r>
-      <w:proofErr w:type="spellEnd"/>
-      <w:r>
-        <w:t xml:space="preserve"> </w:t>
-      </w:r>
-      <w:proofErr w:type="spellStart"/>
-      <w:r>
-        <w:t>volbu</w:t>
-      </w:r>
-      <w:proofErr w:type="spellEnd"/>
-      <w:r>
-        <w:t xml:space="preserve"> 1</w:t>
-      </w:r>
-    </w:p>
-    <w:p>
-      <w:r>
-        <w:t xml:space="preserve">2. Zadejte název úkolu </w:t>
-      </w:r>
-      <w:r>
-        <w:t xml:space="preserve">“test1” </w:t>
-      </w:r>
-    </w:p>
-    <w:p>
-      <w:r>
-        <w:t xml:space="preserve">3. </w:t>
-      </w:r>
-      <w:proofErr w:type="spellStart"/>
-      <w:r>
-        <w:t>Zadejte</w:t>
-      </w:r>
-      <w:proofErr w:type="spellEnd"/>
-      <w:r>
-        <w:t xml:space="preserve"> </w:t>
-      </w:r>
-      <w:proofErr w:type="spellStart"/>
-      <w:r>
-        <w:t>popis</w:t>
-      </w:r>
-      <w:proofErr w:type="spellEnd"/>
-      <w:r>
-        <w:t xml:space="preserve"> </w:t>
-      </w:r>
-      <w:proofErr w:type="spellStart"/>
-      <w:r>
-        <w:t>úkolu</w:t>
-      </w:r>
-      <w:proofErr w:type="spellEnd"/>
-      <w:r>
-        <w:t xml:space="preserve"> “</w:t>
-      </w:r>
-      <w:r>
-        <w:t>popis</w:t>
-      </w:r>
-      <w:r>
-        <w:t>1”</w:t>
-      </w:r>
-    </w:p>
-    <w:p>
-      <w:proofErr w:type="spellStart"/>
-      <w:r>
-        <w:t>Očekávaný</w:t>
-      </w:r>
-      <w:proofErr w:type="spellEnd"/>
-      <w:r>
-        <w:t xml:space="preserve"> </w:t>
-      </w:r>
-      <w:proofErr w:type="spellStart"/>
-      <w:r>
-        <w:t>výsledek</w:t>
-      </w:r>
-      <w:proofErr w:type="spellEnd"/>
-      <w:r>
-        <w:t xml:space="preserve">: </w:t>
-      </w:r>
-      <w:proofErr w:type="spellStart"/>
-      <w:r>
-        <w:t>Úkol</w:t>
-      </w:r>
-      <w:proofErr w:type="spellEnd"/>
-      <w:r>
-        <w:t xml:space="preserve"> je </w:t>
-      </w:r>
-      <w:proofErr w:type="spellStart"/>
-      <w:r>
-        <w:t>přidán</w:t>
-      </w:r>
-      <w:proofErr w:type="spellEnd"/>
-      <w:r>
-        <w:t xml:space="preserve"> do </w:t>
-      </w:r>
-      <w:proofErr w:type="spellStart"/>
-      <w:r>
-        <w:t>seznamu</w:t>
-      </w:r>
-      <w:proofErr w:type="spellEnd"/>
-      <w:r>
-        <w:t xml:space="preserve"> </w:t>
-      </w:r>
-      <w:r>
-        <w:t>„</w:t>
-      </w:r>
-      <w:proofErr w:type="spellStart"/>
-      <w:r>
-        <w:t>ukoly</w:t>
-      </w:r>
-      <w:proofErr w:type="spellEnd"/>
-      <w:r>
-        <w:t>“</w:t>
-      </w:r>
-      <w:r>
-        <w:t xml:space="preserve"> a </w:t>
-      </w:r>
-      <w:proofErr w:type="spellStart"/>
-      <w:r>
-        <w:t>zobrazí</w:t>
-      </w:r>
-      <w:proofErr w:type="spellEnd"/>
-      <w:r>
-        <w:t xml:space="preserve"> se hlavní menu</w:t>
-      </w:r>
-    </w:p>
-    <w:p>
-      <w:proofErr w:type="spellStart"/>
-      <w:r>
-        <w:t>Skutečný</w:t>
-      </w:r>
-      <w:proofErr w:type="spellEnd"/>
-      <w:r>
-        <w:t xml:space="preserve"> </w:t>
-      </w:r>
-      <w:proofErr w:type="spellStart"/>
-      <w:r>
-        <w:t>výsledek</w:t>
-      </w:r>
-      <w:proofErr w:type="spellEnd"/>
-      <w:r>
-        <w:t xml:space="preserve">: </w:t>
-      </w:r>
-      <w:proofErr w:type="spellStart"/>
-      <w:r>
-        <w:t>Úkol</w:t>
-      </w:r>
-      <w:proofErr w:type="spellEnd"/>
-      <w:r>
-        <w:t xml:space="preserve"> se </w:t>
-      </w:r>
-      <w:proofErr w:type="spellStart"/>
-      <w:r>
-        <w:t>uložil</w:t>
-      </w:r>
-      <w:proofErr w:type="spellEnd"/>
-      <w:r>
-        <w:t xml:space="preserve"> a </w:t>
-      </w:r>
-      <w:proofErr w:type="spellStart"/>
-      <w:r>
-        <w:t>zobrazilo</w:t>
-      </w:r>
-      <w:proofErr w:type="spellEnd"/>
-      <w:r>
-        <w:t xml:space="preserve"> se </w:t>
-      </w:r>
-      <w:proofErr w:type="spellStart"/>
-      <w:r>
-        <w:t>hlavní</w:t>
-      </w:r>
-      <w:proofErr w:type="spellEnd"/>
-      <w:r>
-        <w:t xml:space="preserve"> menu</w:t>
-      </w:r>
-    </w:p>
-    <w:p>
-      <w:r>
-        <w:t xml:space="preserve">Stav: </w:t>
-      </w:r>
-      <w:r>
-        <w:t>Pass</w:t>
-      </w:r>
-    </w:p>
-    <w:p>
-      <w:r>
-        <w:t>Poznámky: Pozitivní test</w:t>
-      </w:r>
-    </w:p>
-    <w:p/>
-    <w:p>
-      <w:r>
-        <w:t xml:space="preserve">TC05 – </w:t>
-      </w:r>
-      <w:proofErr w:type="spellStart"/>
-      <w:r>
-        <w:t>Zadání</w:t>
-      </w:r>
-      <w:proofErr w:type="spellEnd"/>
-      <w:r>
-        <w:t xml:space="preserve"> </w:t>
-      </w:r>
-      <w:proofErr w:type="spellStart"/>
-      <w:r>
-        <w:t>prázdného</w:t>
-      </w:r>
-      <w:proofErr w:type="spellEnd"/>
-      <w:r>
-        <w:t xml:space="preserve"> </w:t>
-      </w:r>
-      <w:proofErr w:type="spellStart"/>
-      <w:r>
-        <w:t>názvu</w:t>
-      </w:r>
-      <w:proofErr w:type="spellEnd"/>
-    </w:p>
-    <w:p>
-      <w:r>
-        <w:t>Popis: Uživatelský vstup prázdného názvu</w:t>
-      </w:r>
-    </w:p>
-    <w:p>
-      <w:r>
-        <w:t>Vstupní podmínky: Seznam úkolů prázdný</w:t>
-      </w:r>
-    </w:p>
-    <w:p>
-      <w:r>
-        <w:t>Kroky testu:</w:t>
-      </w:r>
-    </w:p>
-    <w:p>
-      <w:r>
-        <w:t xml:space="preserve">1. </w:t>
-      </w:r>
-      <w:proofErr w:type="spellStart"/>
-      <w:r>
-        <w:t>Zadejte</w:t>
-      </w:r>
-      <w:proofErr w:type="spellEnd"/>
-      <w:r>
-        <w:t xml:space="preserve"> </w:t>
-      </w:r>
-      <w:proofErr w:type="spellStart"/>
-      <w:r>
-        <w:t>volbu</w:t>
-      </w:r>
-      <w:proofErr w:type="spellEnd"/>
-      <w:r>
-        <w:t xml:space="preserve"> 1</w:t>
-      </w:r>
-      <w:r>
-        <w:t xml:space="preserve"> a enter</w:t>
-      </w:r>
-    </w:p>
-    <w:p>
-      <w:r>
-        <w:lastRenderedPageBreak/>
-        <w:t>2. Zadejte prázdný název</w:t>
-      </w:r>
-    </w:p>
-    <w:p>
-      <w:r>
-        <w:t>3. Zadejte popis</w:t>
-      </w:r>
-    </w:p>
-    <w:p>
-      <w:r>
-        <w:t>Očekávaný výsledek: Program upozorní „Zadejte název úkolu“ a vyžádá nový vstup</w:t>
-      </w:r>
-    </w:p>
-    <w:p>
-      <w:r>
-        <w:t xml:space="preserve">Skutečný </w:t>
-      </w:r>
-      <w:proofErr w:type="spellStart"/>
-      <w:r>
-        <w:t>výsledek</w:t>
-      </w:r>
-      <w:proofErr w:type="spellEnd"/>
-      <w:r>
-        <w:t xml:space="preserve">: </w:t>
-      </w:r>
-      <w:r>
-        <w:t xml:space="preserve">Program </w:t>
-      </w:r>
-      <w:proofErr w:type="spellStart"/>
-      <w:r>
-        <w:t>uložil</w:t>
-      </w:r>
-      <w:proofErr w:type="spellEnd"/>
-      <w:r>
-        <w:t xml:space="preserve"> </w:t>
-      </w:r>
-      <w:proofErr w:type="spellStart"/>
-      <w:r>
-        <w:t>úkol</w:t>
-      </w:r>
-      <w:proofErr w:type="spellEnd"/>
-    </w:p>
-    <w:p>
-      <w:r>
-        <w:t xml:space="preserve">Stav: </w:t>
-      </w:r>
-      <w:r>
-        <w:t>Fail</w:t>
-      </w:r>
-    </w:p>
-    <w:p>
-      <w:proofErr w:type="spellStart"/>
-      <w:r>
-        <w:t>Poznámky</w:t>
+      <w:proofErr w:type="spellStart"/>
+      <w:r>
+        <w:t>Kroky</w:t>
+      </w:r>
+      <w:proofErr w:type="spellEnd"/>
+      <w:r>
+        <w:t xml:space="preserve"> </w:t>
+      </w:r>
+      <w:proofErr w:type="spellStart"/>
+      <w:r>
+        <w:t>testu</w:t>
       </w:r>
       <w:proofErr w:type="spellEnd"/>
       <w:r>
         <w:t>:</w:t>
-      </w:r>
-      <w:r>
-        <w:t xml:space="preserve"> Test </w:t>
-      </w:r>
-      <w:proofErr w:type="spellStart"/>
-      <w:r>
-        <w:t>měl</w:t>
-      </w:r>
-      <w:proofErr w:type="spellEnd"/>
-      <w:r>
-        <w:t xml:space="preserve"> </w:t>
-      </w:r>
-      <w:proofErr w:type="spellStart"/>
-      <w:r>
-        <w:t>prověřit</w:t>
-      </w:r>
-      <w:proofErr w:type="spellEnd"/>
-      <w:r>
-        <w:t xml:space="preserve"> </w:t>
-      </w:r>
-      <w:proofErr w:type="spellStart"/>
-      <w:r>
-        <w:t>ošetření</w:t>
-      </w:r>
-      <w:proofErr w:type="spellEnd"/>
-      <w:r>
-        <w:t xml:space="preserve"> </w:t>
-      </w:r>
-      <w:proofErr w:type="spellStart"/>
-      <w:r>
-        <w:t>výjimky</w:t>
-      </w:r>
-      <w:proofErr w:type="spellEnd"/>
-    </w:p>
-    <w:p/>
-    <w:p>
-      <w:r>
-        <w:t xml:space="preserve">TC06 – </w:t>
-      </w:r>
-      <w:proofErr w:type="spellStart"/>
-      <w:r>
-        <w:t>Zadání</w:t>
-      </w:r>
-      <w:proofErr w:type="spellEnd"/>
-      <w:r>
-        <w:t xml:space="preserve"> </w:t>
-      </w:r>
-      <w:proofErr w:type="spellStart"/>
-      <w:r>
-        <w:t>prázdného</w:t>
-      </w:r>
-      <w:proofErr w:type="spellEnd"/>
-      <w:r>
-        <w:t xml:space="preserve"> </w:t>
-      </w:r>
-      <w:proofErr w:type="spellStart"/>
-      <w:r>
-        <w:t>popisu</w:t>
-      </w:r>
-      <w:proofErr w:type="spellEnd"/>
-    </w:p>
-    <w:p>
-      <w:r>
-        <w:t>Popis: Uživatelský vstup prázdného popisu</w:t>
-      </w:r>
-    </w:p>
-    <w:p>
-      <w:r>
-        <w:t>Vstupní podmínky: Seznam úkolů prázdný</w:t>
-      </w:r>
-    </w:p>
-    <w:p>
-      <w:r>
-        <w:t>Kroky testu:</w:t>
-      </w:r>
-    </w:p>
-    <w:p>
-      <w:r>
-        <w:t xml:space="preserve">1. </w:t>
-      </w:r>
-      <w:proofErr w:type="spellStart"/>
-      <w:r>
-        <w:t>Zadejte</w:t>
-      </w:r>
-      <w:proofErr w:type="spellEnd"/>
-      <w:r>
-        <w:t xml:space="preserve"> </w:t>
-      </w:r>
-      <w:proofErr w:type="spellStart"/>
-      <w:r>
-        <w:t>volbu</w:t>
-      </w:r>
-      <w:proofErr w:type="spellEnd"/>
-      <w:r>
-        <w:t xml:space="preserve"> 1 a enter</w:t>
-      </w:r>
-    </w:p>
-    <w:p>
-      <w:r>
-        <w:t>2. Zadejte název</w:t>
-      </w:r>
-    </w:p>
-    <w:p>
-      <w:r>
-        <w:t>3. Zadejte prázdný popis</w:t>
-      </w:r>
-    </w:p>
-    <w:p>
-      <w:r>
-        <w:t>Očekávaný výsledek: Program upozorní „Zadejte popis úkolu“ a vyžádá nový vstup</w:t>
-      </w:r>
-    </w:p>
-    <w:p>
-      <w:r>
-        <w:t xml:space="preserve">Skutečný výsledek: </w:t>
-      </w:r>
-      <w:r>
-        <w:t xml:space="preserve">Program </w:t>
-      </w:r>
-      <w:proofErr w:type="spellStart"/>
-      <w:r>
-        <w:t>uložil</w:t>
-      </w:r>
-      <w:proofErr w:type="spellEnd"/>
-      <w:r>
-        <w:t xml:space="preserve"> </w:t>
-      </w:r>
-      <w:proofErr w:type="spellStart"/>
-      <w:r>
-        <w:t>úkol</w:t>
-      </w:r>
-      <w:proofErr w:type="spellEnd"/>
-    </w:p>
-    <w:p>
-      <w:r>
-        <w:t xml:space="preserve">Stav: </w:t>
-      </w:r>
-      <w:r>
-        <w:t>Fail</w:t>
-      </w:r>
-    </w:p>
-    <w:p>
-      <w:proofErr w:type="spellStart"/>
-      <w:r>
-        <w:t>Poznámky</w:t>
-      </w:r>
-      <w:proofErr w:type="spellEnd"/>
-      <w:r>
-        <w:t xml:space="preserve">: </w:t>
-      </w:r>
-      <w:r>
-        <w:t xml:space="preserve">Test </w:t>
-      </w:r>
-      <w:proofErr w:type="spellStart"/>
-      <w:r>
-        <w:t>měl</w:t>
-      </w:r>
-      <w:proofErr w:type="spellEnd"/>
-      <w:r>
-        <w:t xml:space="preserve"> </w:t>
-      </w:r>
-      <w:proofErr w:type="spellStart"/>
-      <w:r>
-        <w:t>prověřit</w:t>
-      </w:r>
-      <w:proofErr w:type="spellEnd"/>
-      <w:r>
-        <w:t xml:space="preserve"> </w:t>
-      </w:r>
-      <w:proofErr w:type="spellStart"/>
-      <w:r>
-        <w:t>ošetření</w:t>
-      </w:r>
-      <w:proofErr w:type="spellEnd"/>
-      <w:r>
-        <w:t xml:space="preserve"> </w:t>
-      </w:r>
-      <w:proofErr w:type="spellStart"/>
-      <w:r>
-        <w:t>výjimky</w:t>
-      </w:r>
-      <w:proofErr w:type="spellEnd"/>
-    </w:p>
-    <w:p/>
-    <w:p>
-      <w:r>
-        <w:t xml:space="preserve">TC07 – </w:t>
-      </w:r>
-      <w:proofErr w:type="spellStart"/>
-      <w:r>
-        <w:t>Přidání</w:t>
-      </w:r>
-      <w:proofErr w:type="spellEnd"/>
-      <w:r>
-        <w:t xml:space="preserve"> </w:t>
-      </w:r>
-      <w:proofErr w:type="spellStart"/>
-      <w:r>
-        <w:t>prvního</w:t>
-      </w:r>
-      <w:proofErr w:type="spellEnd"/>
-      <w:r>
-        <w:t xml:space="preserve"> </w:t>
-      </w:r>
-      <w:proofErr w:type="spellStart"/>
-      <w:r>
-        <w:t>úkolu</w:t>
-      </w:r>
-      <w:proofErr w:type="spellEnd"/>
-    </w:p>
-    <w:p>
-      <w:r>
-        <w:t>Popis: Přidání prvního úkolu do seznamu</w:t>
-      </w:r>
-    </w:p>
-    <w:p>
-      <w:r>
-        <w:t>Vstupní podmínky: Seznam úkolů prázdný</w:t>
-      </w:r>
-    </w:p>
-    <w:p>
-      <w:r>
-        <w:t>Kroky testu:</w:t>
-      </w:r>
-    </w:p>
-    <w:p>
-      <w:r>
-        <w:t xml:space="preserve">1. </w:t>
-      </w:r>
-      <w:proofErr w:type="spellStart"/>
-      <w:r>
-        <w:t>Zadejte</w:t>
-      </w:r>
-      <w:proofErr w:type="spellEnd"/>
-      <w:r>
-        <w:t xml:space="preserve"> </w:t>
-      </w:r>
-      <w:proofErr w:type="spellStart"/>
-      <w:r>
-        <w:t>volbu</w:t>
-      </w:r>
-      <w:proofErr w:type="spellEnd"/>
-      <w:r>
-        <w:t xml:space="preserve"> 1 a enter</w:t>
-      </w:r>
-    </w:p>
-    <w:p>
-      <w:r>
-        <w:t>2. Zadejte název a popis</w:t>
-      </w:r>
-    </w:p>
-    <w:p>
-      <w:r>
-        <w:t xml:space="preserve">Očekávaný </w:t>
-      </w:r>
-      <w:proofErr w:type="spellStart"/>
-      <w:r>
-        <w:t>výsledek</w:t>
-      </w:r>
-      <w:proofErr w:type="spellEnd"/>
-      <w:r>
-        <w:t xml:space="preserve">: </w:t>
-      </w:r>
-      <w:proofErr w:type="spellStart"/>
-      <w:r>
-        <w:t>Úkol</w:t>
-      </w:r>
-      <w:proofErr w:type="spellEnd"/>
-      <w:r>
-        <w:t xml:space="preserve"> je </w:t>
-      </w:r>
-      <w:proofErr w:type="spellStart"/>
-      <w:r>
-        <w:t>přidán</w:t>
-      </w:r>
-      <w:proofErr w:type="spellEnd"/>
-    </w:p>
-    <w:p>
-      <w:r>
-        <w:lastRenderedPageBreak/>
-        <w:t xml:space="preserve">Skutečný </w:t>
-      </w:r>
-      <w:proofErr w:type="spellStart"/>
-      <w:r>
-        <w:t>výsledek</w:t>
-      </w:r>
-      <w:proofErr w:type="spellEnd"/>
-      <w:r>
-        <w:t xml:space="preserve">: </w:t>
-      </w:r>
-      <w:proofErr w:type="spellStart"/>
-      <w:r>
-        <w:t>Úkol</w:t>
-      </w:r>
-      <w:proofErr w:type="spellEnd"/>
-      <w:r>
-        <w:t xml:space="preserve"> se </w:t>
-      </w:r>
-      <w:proofErr w:type="spellStart"/>
-      <w:r>
-        <w:t>přidal</w:t>
-      </w:r>
-      <w:proofErr w:type="spellEnd"/>
-    </w:p>
-    <w:p>
-      <w:r>
-        <w:t xml:space="preserve">Stav: </w:t>
-      </w:r>
-      <w:r>
-        <w:t>Pass</w:t>
-      </w:r>
-    </w:p>
-    <w:p>
-      <w:r>
-        <w:t>Poznámky: Hraniční případ</w:t>
-      </w:r>
-    </w:p>
-    <w:p/>
-    <w:p/>
-    <w:p>
-      <w:r>
-        <w:t xml:space="preserve">TC08 – </w:t>
-      </w:r>
-      <w:proofErr w:type="spellStart"/>
-      <w:r>
-        <w:t>Zobrazení</w:t>
-      </w:r>
-      <w:proofErr w:type="spellEnd"/>
-      <w:r>
-        <w:t xml:space="preserve"> </w:t>
-      </w:r>
-      <w:proofErr w:type="spellStart"/>
-      <w:r>
-        <w:t>úkolů</w:t>
-      </w:r>
-      <w:proofErr w:type="spellEnd"/>
-      <w:r>
-        <w:t xml:space="preserve">, když </w:t>
-      </w:r>
-      <w:proofErr w:type="spellStart"/>
-      <w:r>
-        <w:t>jsou</w:t>
-      </w:r>
-      <w:proofErr w:type="spellEnd"/>
-      <w:r>
-        <w:t xml:space="preserve"> </w:t>
-      </w:r>
-      <w:proofErr w:type="spellStart"/>
-      <w:r>
-        <w:t>úkoly</w:t>
-      </w:r>
-      <w:proofErr w:type="spellEnd"/>
-      <w:r>
-        <w:t xml:space="preserve"> v </w:t>
-      </w:r>
-      <w:proofErr w:type="spellStart"/>
-      <w:r>
-        <w:t>seznamu</w:t>
-      </w:r>
-      <w:proofErr w:type="spellEnd"/>
-    </w:p>
-    <w:p>
-      <w:r>
-        <w:t>Popis: Ověření zobrazení uložených úkolů</w:t>
-      </w:r>
-    </w:p>
-    <w:p>
-      <w:r>
-        <w:t>Vstupní podmínky: Seznam obsahuje 2 úkoly</w:t>
-      </w:r>
-    </w:p>
-    <w:p>
-      <w:r>
-        <w:t>Kroky testu:</w:t>
       </w:r>
     </w:p>
     <w:p>
@@ -1357,19 +2396,11 @@
       </w:pPr>
       <w:proofErr w:type="spellStart"/>
       <w:r>
-        <w:t>Zadejte</w:t>
-      </w:r>
-      <w:proofErr w:type="spellEnd"/>
-      <w:r>
-        <w:t xml:space="preserve"> </w:t>
-      </w:r>
-      <w:proofErr w:type="spellStart"/>
-      <w:r>
-        <w:t>volbu</w:t>
-      </w:r>
-      <w:proofErr w:type="spellEnd"/>
-      <w:r>
-        <w:t xml:space="preserve"> “2”</w:t>
+        <w:t>Spusťte</w:t>
+      </w:r>
+      <w:proofErr w:type="spellEnd"/>
+      <w:r>
+        <w:t xml:space="preserve"> program</w:t>
       </w:r>
     </w:p>
     <w:p>
@@ -1386,17 +2417,110 @@
       </w:r>
       <w:proofErr w:type="spellEnd"/>
       <w:r>
+        <w:t xml:space="preserve"> </w:t>
+      </w:r>
+      <w:proofErr w:type="spellStart"/>
+      <w:r>
+        <w:t>volbu</w:t>
+      </w:r>
+      <w:proofErr w:type="spellEnd"/>
+      <w:r>
+        <w:t xml:space="preserve"> “2”</w:t>
+      </w:r>
+      <w:r>
+        <w:t xml:space="preserve"> a </w:t>
+      </w:r>
+      <w:proofErr w:type="spellStart"/>
+      <w:r>
+        <w:t>potvrďte</w:t>
+      </w:r>
+      <w:proofErr w:type="spellEnd"/>
+      <w:r>
         <w:t xml:space="preserve"> enter</w:t>
       </w:r>
     </w:p>
     <w:p>
-      <w:r>
-        <w:t>Očekávaný výsledek: Program vypíše všechny úkoly se jmény a popisy</w:t>
+      <w:proofErr w:type="spellStart"/>
+      <w:r>
+        <w:t>Očekávaný</w:t>
+      </w:r>
+      <w:proofErr w:type="spellEnd"/>
+      <w:r>
+        <w:t xml:space="preserve"> výsledek: Program vypíše všechny úkoly se </w:t>
+      </w:r>
+      <w:proofErr w:type="spellStart"/>
+      <w:r>
+        <w:t>jmény</w:t>
+      </w:r>
+      <w:proofErr w:type="spellEnd"/>
+      <w:r>
+        <w:t xml:space="preserve"> a </w:t>
+      </w:r>
+      <w:proofErr w:type="spellStart"/>
+      <w:r>
+        <w:t>popisy</w:t>
+      </w:r>
+      <w:proofErr w:type="spellEnd"/>
+      <w:r>
+        <w:t xml:space="preserve"> </w:t>
+      </w:r>
+      <w:proofErr w:type="spellStart"/>
+      <w:r>
+        <w:t>ve</w:t>
+      </w:r>
+      <w:proofErr w:type="spellEnd"/>
+      <w:r>
+        <w:t xml:space="preserve"> </w:t>
+      </w:r>
+      <w:proofErr w:type="spellStart"/>
+      <w:r>
+        <w:t>tvaru</w:t>
+      </w:r>
+      <w:proofErr w:type="spellEnd"/>
+      <w:r>
+        <w:t xml:space="preserve"> (“</w:t>
+      </w:r>
+      <w:proofErr w:type="spellStart"/>
+      <w:r>
+        <w:t>pořadí</w:t>
+      </w:r>
+      <w:proofErr w:type="spellEnd"/>
+      <w:r>
+        <w:t xml:space="preserve">”. </w:t>
+      </w:r>
+      <w:proofErr w:type="spellStart"/>
+      <w:r>
+        <w:t>Název_úkolu</w:t>
+      </w:r>
+      <w:proofErr w:type="spellEnd"/>
+      <w:r>
+        <w:t xml:space="preserve"> – </w:t>
+      </w:r>
+      <w:proofErr w:type="spellStart"/>
+      <w:r>
+        <w:t>Popis_úkolu</w:t>
+      </w:r>
+      <w:proofErr w:type="spellEnd"/>
+      <w:r>
+        <w:t>”)</w:t>
       </w:r>
     </w:p>
     <w:p>
-      <w:r>
-        <w:t xml:space="preserve">Skutečný výsledek: </w:t>
+      <w:proofErr w:type="spellStart"/>
+      <w:r>
+        <w:t>Skutečný</w:t>
+      </w:r>
+      <w:proofErr w:type="spellEnd"/>
+      <w:r>
+        <w:t xml:space="preserve"> </w:t>
+      </w:r>
+      <w:proofErr w:type="spellStart"/>
+      <w:r>
+        <w:t>výsledek</w:t>
+      </w:r>
+      <w:proofErr w:type="spellEnd"/>
+      <w:r>
+        <w:t xml:space="preserve">: </w:t>
       </w:r>
       <w:r>
         <w:t xml:space="preserve">Program </w:t>
@@ -1411,7 +2535,7 @@
       </w:r>
       <w:proofErr w:type="spellStart"/>
       <w:r>
-        <w:t>dva</w:t>
+        <w:t>všechny</w:t>
       </w:r>
       <w:proofErr w:type="spellEnd"/>
       <w:r>
@@ -1422,6 +2546,52 @@
         <w:t>úkoly</w:t>
       </w:r>
       <w:proofErr w:type="spellEnd"/>
+      <w:r>
+        <w:t xml:space="preserve"> </w:t>
+      </w:r>
+      <w:proofErr w:type="spellStart"/>
+      <w:r>
+        <w:t>ve</w:t>
+      </w:r>
+      <w:proofErr w:type="spellEnd"/>
+      <w:r>
+        <w:t xml:space="preserve"> </w:t>
+      </w:r>
+      <w:proofErr w:type="spellStart"/>
+      <w:r>
+        <w:t>tvaru</w:t>
+      </w:r>
+      <w:proofErr w:type="spellEnd"/>
+      <w:r>
+        <w:t xml:space="preserve"> </w:t>
+      </w:r>
+      <w:r>
+        <w:t>(“</w:t>
+      </w:r>
+      <w:proofErr w:type="spellStart"/>
+      <w:r>
+        <w:t>pořadí</w:t>
+      </w:r>
+      <w:proofErr w:type="spellEnd"/>
+      <w:r>
+        <w:t xml:space="preserve">”. </w:t>
+      </w:r>
+      <w:proofErr w:type="spellStart"/>
+      <w:r>
+        <w:t>Název_úkolu</w:t>
+      </w:r>
+      <w:proofErr w:type="spellEnd"/>
+      <w:r>
+        <w:t xml:space="preserve"> – </w:t>
+      </w:r>
+      <w:proofErr w:type="spellStart"/>
+      <w:r>
+        <w:t>Popis_úkolu</w:t>
+      </w:r>
+      <w:proofErr w:type="spellEnd"/>
+      <w:r>
+        <w:t>”)</w:t>
+      </w:r>
     </w:p>
     <w:p>
       <w:r>
@@ -1478,6 +2648,41 @@
         <w:t>prázdný</w:t>
       </w:r>
       <w:proofErr w:type="spellEnd"/>
+      <w:r>
+        <w:t xml:space="preserve"> </w:t>
+      </w:r>
+      <w:proofErr w:type="spellStart"/>
+      <w:r>
+        <w:t>ve</w:t>
+      </w:r>
+      <w:proofErr w:type="spellEnd"/>
+      <w:r>
+        <w:t xml:space="preserve"> </w:t>
+      </w:r>
+      <w:proofErr w:type="spellStart"/>
+      <w:r>
+        <w:t>funkci</w:t>
+      </w:r>
+      <w:proofErr w:type="spellEnd"/>
+      <w:r>
+        <w:t xml:space="preserve"> </w:t>
+      </w:r>
+      <w:proofErr w:type="spellStart"/>
+      <w:r>
+        <w:t>seznam_</w:t>
+      </w:r>
+      <w:proofErr w:type="gramStart"/>
+      <w:r>
+        <w:t>ukolu</w:t>
+      </w:r>
+      <w:proofErr w:type="spellEnd"/>
+      <w:r>
+        <w:t>(</w:t>
+      </w:r>
+      <w:proofErr w:type="gramEnd"/>
+      <w:r>
+        <w:t>)</w:t>
+      </w:r>
     </w:p>
     <w:p>
       <w:r>
@@ -1491,6 +2696,7 @@
     </w:p>
     <w:p>
       <w:r>
+        <w:lastRenderedPageBreak/>
         <w:t>Kroky testu:</w:t>
       </w:r>
     </w:p>
@@ -1502,24 +2708,13 @@
           <w:numId w:val="11"/>
         </w:numPr>
       </w:pPr>
-      <w:r>
-        <w:t xml:space="preserve">1. </w:t>
-      </w:r>
-      <w:proofErr w:type="spellStart"/>
-      <w:r>
-        <w:t>Zadejte</w:t>
-      </w:r>
-      <w:proofErr w:type="spellEnd"/>
-      <w:r>
-        <w:t xml:space="preserve"> </w:t>
-      </w:r>
-      <w:proofErr w:type="spellStart"/>
-      <w:r>
-        <w:t>volbu</w:t>
-      </w:r>
-      <w:proofErr w:type="spellEnd"/>
-      <w:r>
-        <w:t xml:space="preserve"> “2”</w:t>
+      <w:proofErr w:type="spellStart"/>
+      <w:r>
+        <w:t>Spusťte</w:t>
+      </w:r>
+      <w:proofErr w:type="spellEnd"/>
+      <w:r>
+        <w:t xml:space="preserve"> program</w:t>
       </w:r>
     </w:p>
     <w:p>
@@ -1536,15 +2731,45 @@
       </w:r>
       <w:proofErr w:type="spellEnd"/>
       <w:r>
-        <w:t xml:space="preserve"> enter</w:t>
+        <w:t xml:space="preserve"> </w:t>
+      </w:r>
+      <w:proofErr w:type="spellStart"/>
+      <w:r>
+        <w:t>volbu</w:t>
+      </w:r>
+      <w:proofErr w:type="spellEnd"/>
+      <w:r>
+        <w:t xml:space="preserve"> “2”</w:t>
       </w:r>
     </w:p>
     <w:p>
-      <w:r>
-        <w:t>Očekávaný výsledek: Program vypíše „Seznam úkolů je prázdný“</w:t>
+      <w:pPr>
+        <w:pStyle w:val="Odstavecseseznamem"/>
+        <w:numPr>
+          <w:ilvl w:val="0"/>
+          <w:numId w:val="11"/>
+        </w:numPr>
+      </w:pPr>
+      <w:proofErr w:type="spellStart"/>
+      <w:r>
+        <w:t>Zadejte</w:t>
+      </w:r>
+      <w:proofErr w:type="spellEnd"/>
+      <w:r>
+        <w:t xml:space="preserve"> enter</w:t>
       </w:r>
     </w:p>
     <w:p>
+      <w:r>
+        <w:t xml:space="preserve">Očekávaný výsledek: Program vypíše „Seznam úkolů je </w:t>
+      </w:r>
+      <w:proofErr w:type="gramStart"/>
+      <w:r>
+        <w:t>prázdný“</w:t>
+      </w:r>
+      <w:proofErr w:type="gramEnd"/>
+    </w:p>
+    <w:p>
       <w:proofErr w:type="spellStart"/>
       <w:r>
         <w:t>Skutečný</w:t>
@@ -1570,10 +2795,7 @@
       </w:r>
       <w:proofErr w:type="spellEnd"/>
       <w:r>
-        <w:t xml:space="preserve"> </w:t>
-      </w:r>
-      <w:r>
-        <w:t>„</w:t>
+        <w:t xml:space="preserve"> „</w:t>
       </w:r>
       <w:proofErr w:type="spellStart"/>
       <w:r>
@@ -1592,6 +2814,7 @@
         <w:t xml:space="preserve"> je </w:t>
       </w:r>
       <w:proofErr w:type="spellStart"/>
+      <w:proofErr w:type="gramStart"/>
       <w:r>
         <w:t>prázdný</w:t>
       </w:r>
@@ -1599,6 +2822,7 @@
       <w:r>
         <w:t>“</w:t>
       </w:r>
+      <w:proofErr w:type="gramEnd"/>
     </w:p>
     <w:p>
       <w:r>
@@ -1616,7 +2840,6 @@
     <w:p/>
     <w:p>
       <w:r>
-        <w:lastRenderedPageBreak/>
         <w:t xml:space="preserve">TC10 – </w:t>
       </w:r>
       <w:proofErr w:type="spellStart"/>
@@ -1640,6 +2863,41 @@
         <w:t>úkolu</w:t>
       </w:r>
       <w:proofErr w:type="spellEnd"/>
+      <w:r>
+        <w:t xml:space="preserve"> </w:t>
+      </w:r>
+      <w:proofErr w:type="spellStart"/>
+      <w:r>
+        <w:t>ve</w:t>
+      </w:r>
+      <w:proofErr w:type="spellEnd"/>
+      <w:r>
+        <w:t xml:space="preserve"> </w:t>
+      </w:r>
+      <w:proofErr w:type="spellStart"/>
+      <w:r>
+        <w:t>funkci</w:t>
+      </w:r>
+      <w:proofErr w:type="spellEnd"/>
+      <w:r>
+        <w:t xml:space="preserve"> </w:t>
+      </w:r>
+      <w:proofErr w:type="spellStart"/>
+      <w:r>
+        <w:t>odstranit_</w:t>
+      </w:r>
+      <w:proofErr w:type="gramStart"/>
+      <w:r>
+        <w:t>ukoly</w:t>
+      </w:r>
+      <w:proofErr w:type="spellEnd"/>
+      <w:r>
+        <w:t>(</w:t>
+      </w:r>
+      <w:proofErr w:type="gramEnd"/>
+      <w:r>
+        <w:t>)</w:t>
+      </w:r>
     </w:p>
     <w:p>
       <w:r>
@@ -1652,8 +2910,21 @@
       </w:r>
     </w:p>
     <w:p>
-      <w:r>
-        <w:t>Kroky testu:</w:t>
+      <w:proofErr w:type="spellStart"/>
+      <w:r>
+        <w:t>Kroky</w:t>
+      </w:r>
+      <w:proofErr w:type="spellEnd"/>
+      <w:r>
+        <w:t xml:space="preserve"> </w:t>
+      </w:r>
+      <w:proofErr w:type="spellStart"/>
+      <w:r>
+        <w:t>testu</w:t>
+      </w:r>
+      <w:proofErr w:type="spellEnd"/>
+      <w:r>
+        <w:t>:</w:t>
       </w:r>
     </w:p>
     <w:p>
@@ -1662,19 +2933,14 @@
       </w:r>
       <w:proofErr w:type="spellStart"/>
       <w:r>
-        <w:t>Zadejte</w:t>
-      </w:r>
-      <w:proofErr w:type="spellEnd"/>
-      <w:r>
-        <w:t xml:space="preserve"> </w:t>
-      </w:r>
-      <w:proofErr w:type="spellStart"/>
-      <w:r>
-        <w:t>volbu</w:t>
-      </w:r>
-      <w:proofErr w:type="spellEnd"/>
-      <w:r>
-        <w:t xml:space="preserve"> “3”</w:t>
+        <w:t>Spusťte</w:t>
+      </w:r>
+      <w:proofErr w:type="spellEnd"/>
+      <w:r>
+        <w:t xml:space="preserve"> progra</w:t>
+      </w:r>
+      <w:r>
+        <w:t>m</w:t>
       </w:r>
     </w:p>
     <w:p>
@@ -1691,28 +2957,63 @@
       </w:r>
       <w:proofErr w:type="spellStart"/>
       <w:r>
-        <w:t>číslo</w:t>
-      </w:r>
-      <w:proofErr w:type="spellEnd"/>
-      <w:r>
-        <w:t xml:space="preserve"> </w:t>
-      </w:r>
-      <w:proofErr w:type="spellStart"/>
-      <w:r>
-        <w:t>úkolu</w:t>
-      </w:r>
-      <w:proofErr w:type="spellEnd"/>
-      <w:r>
-        <w:t xml:space="preserve"> “2”</w:t>
-      </w:r>
+        <w:t>volbu</w:t>
+      </w:r>
+      <w:proofErr w:type="spellEnd"/>
+      <w:r>
+        <w:t xml:space="preserve"> “3”</w:t>
+      </w:r>
+      <w:r>
+        <w:t xml:space="preserve"> a </w:t>
+      </w:r>
+      <w:proofErr w:type="spellStart"/>
+      <w:proofErr w:type="gramStart"/>
+      <w:r>
+        <w:t>potvrďte</w:t>
+      </w:r>
+      <w:proofErr w:type="spellEnd"/>
+      <w:r>
+        <w:t xml:space="preserve">  enter</w:t>
+      </w:r>
+      <w:proofErr w:type="gramEnd"/>
     </w:p>
     <w:p>
       <w:r>
-        <w:t xml:space="preserve">3. </w:t>
+        <w:t>3.</w:t>
+      </w:r>
+      <w:r>
+        <w:t xml:space="preserve"> </w:t>
       </w:r>
       <w:proofErr w:type="spellStart"/>
       <w:r>
         <w:t>Zadejte</w:t>
+      </w:r>
+      <w:proofErr w:type="spellEnd"/>
+      <w:r>
+        <w:t xml:space="preserve"> </w:t>
+      </w:r>
+      <w:proofErr w:type="spellStart"/>
+      <w:r>
+        <w:t>číslo</w:t>
+      </w:r>
+      <w:proofErr w:type="spellEnd"/>
+      <w:r>
+        <w:t xml:space="preserve"> </w:t>
+      </w:r>
+      <w:proofErr w:type="spellStart"/>
+      <w:r>
+        <w:t>úkolu</w:t>
+      </w:r>
+      <w:proofErr w:type="spellEnd"/>
+      <w:r>
+        <w:t xml:space="preserve"> “2”</w:t>
+      </w:r>
+      <w:r>
+        <w:t xml:space="preserve"> a </w:t>
+      </w:r>
+      <w:proofErr w:type="spellStart"/>
+      <w:r>
+        <w:t>potvrďte</w:t>
       </w:r>
       <w:proofErr w:type="spellEnd"/>
       <w:r>
@@ -1720,67 +3021,165 @@
       </w:r>
     </w:p>
     <w:p>
-      <w:r>
-        <w:t>Očekávaný výsledek: Úkol č. 2 je odstraněn, seznam obsahuje 2 úkoly</w:t>
-      </w:r>
+      <w:proofErr w:type="spellStart"/>
+      <w:r>
+        <w:t>Očekávaný</w:t>
+      </w:r>
+      <w:proofErr w:type="spellEnd"/>
+      <w:r>
+        <w:t xml:space="preserve"> </w:t>
+      </w:r>
+      <w:proofErr w:type="spellStart"/>
+      <w:r>
+        <w:t>výsledek</w:t>
+      </w:r>
+      <w:proofErr w:type="spellEnd"/>
+      <w:r>
+        <w:t xml:space="preserve">: </w:t>
+      </w:r>
+      <w:proofErr w:type="spellStart"/>
+      <w:r>
+        <w:t>Zobrazí</w:t>
+      </w:r>
+      <w:proofErr w:type="spellEnd"/>
+      <w:r>
+        <w:t xml:space="preserve"> se </w:t>
+      </w:r>
+      <w:proofErr w:type="spellStart"/>
+      <w:r>
+        <w:t>zpráva</w:t>
+      </w:r>
+      <w:proofErr w:type="spellEnd"/>
+      <w:r>
+        <w:t xml:space="preserve"> </w:t>
+      </w:r>
+      <w:r>
+        <w:rPr>
+          <w:lang w:val="cs-CZ"/>
+        </w:rPr>
+        <w:t>"Úkol '</w:t>
+      </w:r>
+      <w:proofErr w:type="spellStart"/>
+      <w:r>
+        <w:rPr>
+          <w:lang w:val="cs-CZ"/>
+        </w:rPr>
+        <w:t>název_úkolu</w:t>
+      </w:r>
+      <w:proofErr w:type="spellEnd"/>
+      <w:r>
+        <w:rPr>
+          <w:lang w:val="cs-CZ"/>
+        </w:rPr>
+        <w:t xml:space="preserve">' byl </w:t>
+      </w:r>
+      <w:proofErr w:type="gramStart"/>
+      <w:r>
+        <w:rPr>
+          <w:lang w:val="cs-CZ"/>
+        </w:rPr>
+        <w:t>odstraněn</w:t>
+      </w:r>
+      <w:r>
+        <w:rPr>
+          <w:lang w:val="cs-CZ"/>
+        </w:rPr>
+        <w:t>“</w:t>
+      </w:r>
+      <w:proofErr w:type="gramEnd"/>
     </w:p>
     <w:p>
-      <w:r>
-        <w:t xml:space="preserve">Skutečný výsledek: </w:t>
-      </w:r>
-      <w:proofErr w:type="spellStart"/>
-      <w:r>
-        <w:t>Úkol</w:t>
-      </w:r>
-      <w:proofErr w:type="spellEnd"/>
-      <w:r>
-        <w:t xml:space="preserve"> </w:t>
-      </w:r>
-      <w:proofErr w:type="spellStart"/>
-      <w:r>
-        <w:t>číslo</w:t>
-      </w:r>
-      <w:proofErr w:type="spellEnd"/>
-      <w:r>
-        <w:t xml:space="preserve"> 2 se </w:t>
-      </w:r>
-      <w:proofErr w:type="spellStart"/>
-      <w:r>
-        <w:t>odstranil</w:t>
-      </w:r>
-      <w:proofErr w:type="spellEnd"/>
-      <w:r>
-        <w:t xml:space="preserve">, </w:t>
-      </w:r>
-      <w:proofErr w:type="spellStart"/>
-      <w:r>
-        <w:t>seznam</w:t>
-      </w:r>
-      <w:proofErr w:type="spellEnd"/>
-      <w:r>
-        <w:t xml:space="preserve"> </w:t>
-      </w:r>
-      <w:proofErr w:type="spellStart"/>
-      <w:r>
-        <w:t>obsahuje</w:t>
-      </w:r>
-      <w:proofErr w:type="spellEnd"/>
-      <w:r>
-        <w:t xml:space="preserve"> 2 </w:t>
-      </w:r>
-      <w:proofErr w:type="spellStart"/>
-      <w:r>
-        <w:t>úkoly</w:t>
-      </w:r>
-      <w:proofErr w:type="spellEnd"/>
+      <w:proofErr w:type="spellStart"/>
+      <w:r>
+        <w:t>Skutečný</w:t>
+      </w:r>
+      <w:proofErr w:type="spellEnd"/>
+      <w:r>
+        <w:t xml:space="preserve"> </w:t>
+      </w:r>
+      <w:proofErr w:type="spellStart"/>
+      <w:r>
+        <w:t>výsledek</w:t>
+      </w:r>
+      <w:proofErr w:type="spellEnd"/>
+      <w:r>
+        <w:t xml:space="preserve">: </w:t>
+      </w:r>
+      <w:proofErr w:type="spellStart"/>
+      <w:r>
+        <w:t>Zobrazila</w:t>
+      </w:r>
+      <w:proofErr w:type="spellEnd"/>
+      <w:r>
+        <w:t xml:space="preserve"> se </w:t>
+      </w:r>
+      <w:proofErr w:type="spellStart"/>
+      <w:r>
+        <w:t>zpráva</w:t>
+      </w:r>
+      <w:proofErr w:type="spellEnd"/>
+      <w:r>
+        <w:t xml:space="preserve"> </w:t>
+      </w:r>
+      <w:r>
+        <w:rPr>
+          <w:lang w:val="cs-CZ"/>
+        </w:rPr>
+        <w:t>"Úkol '</w:t>
+      </w:r>
+      <w:proofErr w:type="spellStart"/>
+      <w:r>
+        <w:rPr>
+          <w:lang w:val="cs-CZ"/>
+        </w:rPr>
+        <w:t>název_úkolu</w:t>
+      </w:r>
+      <w:proofErr w:type="spellEnd"/>
+      <w:r>
+        <w:rPr>
+          <w:lang w:val="cs-CZ"/>
+        </w:rPr>
+        <w:t xml:space="preserve">' byl </w:t>
+      </w:r>
+      <w:proofErr w:type="gramStart"/>
+      <w:r>
+        <w:rPr>
+          <w:lang w:val="cs-CZ"/>
+        </w:rPr>
+        <w:t>odstraněn</w:t>
+      </w:r>
+      <w:r>
+        <w:rPr>
+          <w:lang w:val="cs-CZ"/>
+        </w:rPr>
+        <w:t>“</w:t>
+      </w:r>
+      <w:r>
+        <w:rPr>
+          <w:lang w:val="cs-CZ"/>
+        </w:rPr>
+        <w:t xml:space="preserve"> a</w:t>
+      </w:r>
+      <w:proofErr w:type="gramEnd"/>
+      <w:r>
+        <w:rPr>
+          <w:lang w:val="cs-CZ"/>
+        </w:rPr>
+        <w:t xml:space="preserve"> odstranil se</w:t>
+      </w:r>
     </w:p>
     <w:p>
       <w:r>
-        <w:t xml:space="preserve">Stav: </w:t>
+        <w:t>Stav</w:t>
+      </w:r>
+      <w:proofErr w:type="gramStart"/>
+      <w:r>
+        <w:t xml:space="preserve">: </w:t>
       </w:r>
       <w:r>
         <w:t xml:space="preserve"> Pass</w:t>
       </w:r>
+      <w:proofErr w:type="gramEnd"/>
     </w:p>
     <w:p>
       <w:r>
@@ -1821,6 +3220,41 @@
         <w:t>úkolu</w:t>
       </w:r>
       <w:proofErr w:type="spellEnd"/>
+      <w:r>
+        <w:t xml:space="preserve"> </w:t>
+      </w:r>
+      <w:proofErr w:type="spellStart"/>
+      <w:r>
+        <w:t>ve</w:t>
+      </w:r>
+      <w:proofErr w:type="spellEnd"/>
+      <w:r>
+        <w:t xml:space="preserve"> </w:t>
+      </w:r>
+      <w:proofErr w:type="spellStart"/>
+      <w:r>
+        <w:t>funkci</w:t>
+      </w:r>
+      <w:proofErr w:type="spellEnd"/>
+      <w:r>
+        <w:t xml:space="preserve"> </w:t>
+      </w:r>
+      <w:proofErr w:type="spellStart"/>
+      <w:r>
+        <w:t>odstranit_</w:t>
+      </w:r>
+      <w:proofErr w:type="gramStart"/>
+      <w:r>
+        <w:t>ukoly</w:t>
+      </w:r>
+      <w:proofErr w:type="spellEnd"/>
+      <w:r>
+        <w:t>(</w:t>
+      </w:r>
+      <w:proofErr w:type="gramEnd"/>
+      <w:r>
+        <w:t>)</w:t>
+      </w:r>
     </w:p>
     <w:p>
       <w:r>
@@ -1833,35 +3267,34 @@
       </w:r>
     </w:p>
     <w:p>
-      <w:r>
-        <w:t>Kroky testu:</w:t>
+      <w:proofErr w:type="spellStart"/>
+      <w:r>
+        <w:t>Kroky</w:t>
+      </w:r>
+      <w:proofErr w:type="spellEnd"/>
+      <w:r>
+        <w:t xml:space="preserve"> </w:t>
+      </w:r>
+      <w:proofErr w:type="spellStart"/>
+      <w:r>
+        <w:t>testu</w:t>
+      </w:r>
+      <w:proofErr w:type="spellEnd"/>
+      <w:r>
+        <w:t>:</w:t>
       </w:r>
     </w:p>
     <w:p>
       <w:r>
-        <w:t>1</w:t>
-      </w:r>
-      <w:r>
-        <w:t xml:space="preserve">. </w:t>
-      </w:r>
-      <w:proofErr w:type="spellStart"/>
-      <w:r>
-        <w:t>Zadejte</w:t>
-      </w:r>
-      <w:proofErr w:type="spellEnd"/>
-      <w:r>
-        <w:t xml:space="preserve"> </w:t>
-      </w:r>
-      <w:proofErr w:type="spellStart"/>
-      <w:r>
-        <w:t>číslo</w:t>
-      </w:r>
-      <w:proofErr w:type="spellEnd"/>
-      <w:r>
-        <w:t xml:space="preserve"> </w:t>
-      </w:r>
-      <w:r>
-        <w:t>“3”</w:t>
+        <w:t xml:space="preserve">1. </w:t>
+      </w:r>
+      <w:proofErr w:type="spellStart"/>
+      <w:r>
+        <w:t>Spusťte</w:t>
+      </w:r>
+      <w:proofErr w:type="spellEnd"/>
+      <w:r>
+        <w:t xml:space="preserve"> program</w:t>
       </w:r>
     </w:p>
     <w:p>
@@ -1877,38 +3310,119 @@
       </w:r>
       <w:proofErr w:type="spellEnd"/>
       <w:r>
-        <w:t xml:space="preserve"> enter</w:t>
+        <w:t xml:space="preserve"> </w:t>
+      </w:r>
+      <w:proofErr w:type="spellStart"/>
+      <w:r>
+        <w:t>číslo</w:t>
+      </w:r>
+      <w:proofErr w:type="spellEnd"/>
+      <w:r>
+        <w:t xml:space="preserve"> “3”</w:t>
+      </w:r>
+      <w:r>
+        <w:t xml:space="preserve"> a enter</w:t>
       </w:r>
     </w:p>
     <w:p>
-      <w:proofErr w:type="spellStart"/>
-      <w:r>
-        <w:t>Očekávaný</w:t>
-      </w:r>
-      <w:proofErr w:type="spellEnd"/>
-      <w:r>
-        <w:t xml:space="preserve"> </w:t>
-      </w:r>
-      <w:proofErr w:type="spellStart"/>
-      <w:r>
-        <w:t>výsledek</w:t>
-      </w:r>
-      <w:proofErr w:type="spellEnd"/>
-      <w:r>
-        <w:t xml:space="preserve">: Program </w:t>
-      </w:r>
-      <w:proofErr w:type="spellStart"/>
-      <w:r>
-        <w:t>upozorní</w:t>
-      </w:r>
-      <w:proofErr w:type="spellEnd"/>
-      <w:r>
-        <w:t xml:space="preserve"> „Neplatné číslo úkolu“</w:t>
+      <w:r>
+        <w:lastRenderedPageBreak/>
+        <w:t>3</w:t>
+      </w:r>
+      <w:r>
+        <w:t xml:space="preserve">. </w:t>
+      </w:r>
+      <w:proofErr w:type="spellStart"/>
+      <w:r>
+        <w:t>Zadejte</w:t>
+      </w:r>
+      <w:proofErr w:type="spellEnd"/>
+      <w:r>
+        <w:t xml:space="preserve"> enter</w:t>
       </w:r>
     </w:p>
     <w:p>
-      <w:r>
-        <w:t xml:space="preserve">Skutečný výsledek: </w:t>
+      <w:proofErr w:type="spellStart"/>
+      <w:r>
+        <w:t>Očekávaný</w:t>
+      </w:r>
+      <w:proofErr w:type="spellEnd"/>
+      <w:r>
+        <w:t xml:space="preserve"> </w:t>
+      </w:r>
+      <w:proofErr w:type="spellStart"/>
+      <w:r>
+        <w:t>výsledek</w:t>
+      </w:r>
+      <w:proofErr w:type="spellEnd"/>
+      <w:r>
+        <w:t xml:space="preserve">: Program </w:t>
+      </w:r>
+      <w:proofErr w:type="spellStart"/>
+      <w:r>
+        <w:t>upozorní</w:t>
+      </w:r>
+      <w:proofErr w:type="spellEnd"/>
+      <w:r>
+        <w:t xml:space="preserve"> „</w:t>
+      </w:r>
+      <w:proofErr w:type="spellStart"/>
+      <w:r>
+        <w:t>Neplatné</w:t>
+      </w:r>
+      <w:proofErr w:type="spellEnd"/>
+      <w:r>
+        <w:t xml:space="preserve"> </w:t>
+      </w:r>
+      <w:proofErr w:type="spellStart"/>
+      <w:r>
+        <w:t>číslo</w:t>
+      </w:r>
+      <w:proofErr w:type="spellEnd"/>
+      <w:r>
+        <w:t xml:space="preserve"> </w:t>
+      </w:r>
+      <w:proofErr w:type="spellStart"/>
+      <w:proofErr w:type="gramStart"/>
+      <w:r>
+        <w:t>úkolu</w:t>
+      </w:r>
+      <w:proofErr w:type="spellEnd"/>
+      <w:r>
+        <w:t>“</w:t>
+      </w:r>
+      <w:r>
+        <w:t xml:space="preserve"> a</w:t>
+      </w:r>
+      <w:proofErr w:type="gramEnd"/>
+      <w:r>
+        <w:t xml:space="preserve"> </w:t>
+      </w:r>
+      <w:proofErr w:type="spellStart"/>
+      <w:r>
+        <w:t>zobrazí</w:t>
+      </w:r>
+      <w:proofErr w:type="spellEnd"/>
+      <w:r>
+        <w:t xml:space="preserve"> se menu</w:t>
+      </w:r>
+    </w:p>
+    <w:p>
+      <w:proofErr w:type="spellStart"/>
+      <w:r>
+        <w:t>Skutečný</w:t>
+      </w:r>
+      <w:proofErr w:type="spellEnd"/>
+      <w:r>
+        <w:t xml:space="preserve"> </w:t>
+      </w:r>
+      <w:proofErr w:type="spellStart"/>
+      <w:r>
+        <w:t>výsledek</w:t>
+      </w:r>
+      <w:proofErr w:type="spellEnd"/>
+      <w:r>
+        <w:t xml:space="preserve">: </w:t>
       </w:r>
       <w:r>
         <w:t xml:space="preserve">Program </w:t>
@@ -1929,9 +3443,12 @@
       <w:r>
         <w:t xml:space="preserve"> </w:t>
       </w:r>
-      <w:proofErr w:type="spellStart"/>
-      <w:r>
-        <w:t>neplatné</w:t>
+      <w:r>
+        <w:t>„</w:t>
+      </w:r>
+      <w:proofErr w:type="spellStart"/>
+      <w:r>
+        <w:t>Neplatné</w:t>
       </w:r>
       <w:proofErr w:type="spellEnd"/>
       <w:r>
@@ -1946,10 +3463,29 @@
         <w:t xml:space="preserve"> </w:t>
       </w:r>
       <w:proofErr w:type="spellStart"/>
+      <w:proofErr w:type="gramStart"/>
       <w:r>
         <w:t>úkolu</w:t>
       </w:r>
       <w:proofErr w:type="spellEnd"/>
+      <w:r>
+        <w:t xml:space="preserve">“ </w:t>
+      </w:r>
+      <w:r>
+        <w:t>a</w:t>
+      </w:r>
+      <w:proofErr w:type="gramEnd"/>
+      <w:r>
+        <w:t xml:space="preserve"> </w:t>
+      </w:r>
+      <w:proofErr w:type="spellStart"/>
+      <w:r>
+        <w:t>zobrazil</w:t>
+      </w:r>
+      <w:proofErr w:type="spellEnd"/>
+      <w:r>
+        <w:t xml:space="preserve"> menu</w:t>
+      </w:r>
     </w:p>
     <w:p>
       <w:r>
@@ -1990,6 +3526,41 @@
         <w:t>vstupu</w:t>
       </w:r>
       <w:proofErr w:type="spellEnd"/>
+      <w:r>
+        <w:t xml:space="preserve"> </w:t>
+      </w:r>
+      <w:proofErr w:type="spellStart"/>
+      <w:r>
+        <w:t>ve</w:t>
+      </w:r>
+      <w:proofErr w:type="spellEnd"/>
+      <w:r>
+        <w:t xml:space="preserve"> </w:t>
+      </w:r>
+      <w:proofErr w:type="spellStart"/>
+      <w:r>
+        <w:t>funkci</w:t>
+      </w:r>
+      <w:proofErr w:type="spellEnd"/>
+      <w:r>
+        <w:t xml:space="preserve"> </w:t>
+      </w:r>
+      <w:proofErr w:type="spellStart"/>
+      <w:r>
+        <w:t>odstranit_</w:t>
+      </w:r>
+      <w:proofErr w:type="gramStart"/>
+      <w:r>
+        <w:t>ukoly</w:t>
+      </w:r>
+      <w:proofErr w:type="spellEnd"/>
+      <w:r>
+        <w:t>(</w:t>
+      </w:r>
+      <w:proofErr w:type="gramEnd"/>
+      <w:r>
+        <w:t>)</w:t>
+      </w:r>
     </w:p>
     <w:p>
       <w:r>
@@ -2002,38 +3573,45 @@
       </w:r>
     </w:p>
     <w:p>
-      <w:r>
-        <w:lastRenderedPageBreak/>
-        <w:t>Kroky testu:</w:t>
+      <w:proofErr w:type="spellStart"/>
+      <w:r>
+        <w:t>Kroky</w:t>
+      </w:r>
+      <w:proofErr w:type="spellEnd"/>
+      <w:r>
+        <w:t xml:space="preserve"> </w:t>
+      </w:r>
+      <w:proofErr w:type="spellStart"/>
+      <w:r>
+        <w:t>testu</w:t>
+      </w:r>
+      <w:proofErr w:type="spellEnd"/>
+      <w:r>
+        <w:t>:</w:t>
       </w:r>
     </w:p>
     <w:p>
       <w:r>
-        <w:t>1</w:t>
-      </w:r>
-      <w:r>
-        <w:t xml:space="preserve">. </w:t>
-      </w:r>
-      <w:proofErr w:type="spellStart"/>
-      <w:r>
-        <w:t>Zadejte</w:t>
-      </w:r>
-      <w:proofErr w:type="spellEnd"/>
-      <w:r>
-        <w:t xml:space="preserve"> </w:t>
-      </w:r>
-      <w:proofErr w:type="spellStart"/>
-      <w:r>
-        <w:t>číslo</w:t>
-      </w:r>
-      <w:proofErr w:type="spellEnd"/>
-      <w:r>
-        <w:t xml:space="preserve"> “3”</w:t>
+        <w:t>1.</w:t>
+      </w:r>
+      <w:r>
+        <w:t xml:space="preserve"> </w:t>
+      </w:r>
+      <w:proofErr w:type="spellStart"/>
+      <w:r>
+        <w:t>Spusťte</w:t>
+      </w:r>
+      <w:proofErr w:type="spellEnd"/>
+      <w:r>
+        <w:t xml:space="preserve"> program</w:t>
       </w:r>
     </w:p>
     <w:p>
       <w:r>
-        <w:t xml:space="preserve">2. </w:t>
+        <w:t>2</w:t>
+      </w:r>
+      <w:r>
+        <w:t xml:space="preserve">. </w:t>
       </w:r>
       <w:proofErr w:type="spellStart"/>
       <w:r>
@@ -2045,40 +3623,66 @@
       </w:r>
       <w:proofErr w:type="spellStart"/>
       <w:r>
-        <w:t>abc</w:t>
-      </w:r>
-      <w:proofErr w:type="spellEnd"/>
+        <w:t>číslo</w:t>
+      </w:r>
+      <w:proofErr w:type="spellEnd"/>
+      <w:r>
+        <w:t xml:space="preserve"> “3”</w:t>
+      </w:r>
+      <w:r>
+        <w:t xml:space="preserve"> a </w:t>
+      </w:r>
+      <w:proofErr w:type="spellStart"/>
+      <w:r>
+        <w:t>potvrďte</w:t>
+      </w:r>
+      <w:proofErr w:type="spellEnd"/>
+      <w:r>
+        <w:t xml:space="preserve"> enter</w:t>
+      </w:r>
     </w:p>
     <w:p>
-      <w:proofErr w:type="spellStart"/>
-      <w:r>
-        <w:t>Očekávaný</w:t>
-      </w:r>
-      <w:proofErr w:type="spellEnd"/>
-      <w:r>
-        <w:t xml:space="preserve"> </w:t>
-      </w:r>
-      <w:proofErr w:type="spellStart"/>
-      <w:r>
-        <w:t>výsledek</w:t>
-      </w:r>
-      <w:proofErr w:type="spellEnd"/>
-      <w:r>
-        <w:t xml:space="preserve">: Program </w:t>
-      </w:r>
-      <w:proofErr w:type="spellStart"/>
-      <w:r>
-        <w:t>zachytí</w:t>
-      </w:r>
-      <w:proofErr w:type="spellEnd"/>
-      <w:r>
-        <w:t xml:space="preserve"> chybu a upozorní uživatele</w:t>
+      <w:r>
+        <w:t>3</w:t>
+      </w:r>
+      <w:r>
+        <w:t xml:space="preserve">. </w:t>
+      </w:r>
+      <w:proofErr w:type="spellStart"/>
+      <w:r>
+        <w:t>Zadejte</w:t>
+      </w:r>
+      <w:proofErr w:type="spellEnd"/>
+      <w:r>
+        <w:t xml:space="preserve"> </w:t>
+      </w:r>
+      <w:r>
+        <w:t>“</w:t>
+      </w:r>
+      <w:proofErr w:type="spellStart"/>
+      <w:r>
+        <w:t>ab</w:t>
+      </w:r>
+      <w:r>
+        <w:t>c</w:t>
+      </w:r>
+      <w:proofErr w:type="spellEnd"/>
+      <w:r>
+        <w:t xml:space="preserve">” a </w:t>
+      </w:r>
+      <w:proofErr w:type="spellStart"/>
+      <w:r>
+        <w:t>potvrďte</w:t>
+      </w:r>
+      <w:proofErr w:type="spellEnd"/>
+      <w:r>
+        <w:t xml:space="preserve"> enter</w:t>
       </w:r>
     </w:p>
     <w:p>
       <w:proofErr w:type="spellStart"/>
       <w:r>
-        <w:t>Skutečný</w:t>
+        <w:t>Očekávaný</w:t>
       </w:r>
       <w:proofErr w:type="spellEnd"/>
       <w:r>
@@ -2090,55 +3694,131 @@
       </w:r>
       <w:proofErr w:type="spellEnd"/>
       <w:r>
-        <w:t xml:space="preserve">: </w:t>
-      </w:r>
-      <w:r>
-        <w:t xml:space="preserve">Program </w:t>
-      </w:r>
-      <w:proofErr w:type="spellStart"/>
-      <w:r>
-        <w:t>upozornil</w:t>
-      </w:r>
-      <w:proofErr w:type="spellEnd"/>
-      <w:r>
-        <w:t xml:space="preserve"> </w:t>
-      </w:r>
-      <w:proofErr w:type="spellStart"/>
-      <w:r>
-        <w:t>na</w:t>
-      </w:r>
-      <w:proofErr w:type="spellEnd"/>
-      <w:r>
-        <w:t xml:space="preserve"> </w:t>
-      </w:r>
-      <w:proofErr w:type="spellStart"/>
-      <w:r>
-        <w:t>neplatné</w:t>
-      </w:r>
-      <w:proofErr w:type="spellEnd"/>
-      <w:r>
-        <w:t xml:space="preserve"> </w:t>
-      </w:r>
-      <w:proofErr w:type="spellStart"/>
-      <w:r>
-        <w:t>číslo</w:t>
-      </w:r>
-      <w:proofErr w:type="spellEnd"/>
-      <w:r>
-        <w:t xml:space="preserve"> </w:t>
-      </w:r>
-      <w:proofErr w:type="spellStart"/>
-      <w:r>
-        <w:t>úkolu</w:t>
-      </w:r>
-      <w:proofErr w:type="spellEnd"/>
+        <w:t xml:space="preserve">: Program </w:t>
+      </w:r>
+      <w:proofErr w:type="spellStart"/>
+      <w:r>
+        <w:t>zachytí</w:t>
+      </w:r>
+      <w:proofErr w:type="spellEnd"/>
+      <w:r>
+        <w:t xml:space="preserve"> </w:t>
+      </w:r>
+      <w:proofErr w:type="spellStart"/>
+      <w:r>
+        <w:t>chybu</w:t>
+      </w:r>
+      <w:proofErr w:type="spellEnd"/>
+      <w:r>
+        <w:t xml:space="preserve"> a </w:t>
+      </w:r>
+      <w:proofErr w:type="spellStart"/>
+      <w:r>
+        <w:t>upozorní</w:t>
+      </w:r>
+      <w:proofErr w:type="spellEnd"/>
+      <w:r>
+        <w:t xml:space="preserve"> </w:t>
+      </w:r>
+      <w:proofErr w:type="spellStart"/>
+      <w:r>
+        <w:t>uživatel</w:t>
+      </w:r>
+      <w:r>
+        <w:t>e</w:t>
+      </w:r>
+      <w:proofErr w:type="spellEnd"/>
+      <w:r>
+        <w:t xml:space="preserve"> </w:t>
+      </w:r>
+      <w:r>
+        <w:rPr>
+          <w:lang w:val="cs-CZ"/>
+        </w:rPr>
+        <w:t>"Musíš zadat číslo."</w:t>
+      </w:r>
     </w:p>
     <w:p>
+      <w:proofErr w:type="spellStart"/>
+      <w:r>
+        <w:t>Skutečný</w:t>
+      </w:r>
+      <w:proofErr w:type="spellEnd"/>
+      <w:r>
+        <w:t xml:space="preserve"> </w:t>
+      </w:r>
+      <w:proofErr w:type="spellStart"/>
+      <w:r>
+        <w:t>výsledek</w:t>
+      </w:r>
+      <w:proofErr w:type="spellEnd"/>
+      <w:r>
+        <w:t xml:space="preserve">: </w:t>
+      </w:r>
+      <w:r>
+        <w:t xml:space="preserve">Program </w:t>
+      </w:r>
+      <w:proofErr w:type="spellStart"/>
+      <w:r>
+        <w:t>upozornil</w:t>
+      </w:r>
+      <w:proofErr w:type="spellEnd"/>
+      <w:r>
+        <w:t xml:space="preserve"> </w:t>
+      </w:r>
+      <w:proofErr w:type="spellStart"/>
+      <w:r>
+        <w:t>na</w:t>
+      </w:r>
+      <w:proofErr w:type="spellEnd"/>
+      <w:r>
+        <w:t xml:space="preserve"> </w:t>
+      </w:r>
+      <w:proofErr w:type="spellStart"/>
+      <w:r>
+        <w:t>neplatné</w:t>
+      </w:r>
+      <w:proofErr w:type="spellEnd"/>
+      <w:r>
+        <w:t xml:space="preserve"> </w:t>
+      </w:r>
+      <w:proofErr w:type="spellStart"/>
+      <w:r>
+        <w:t>číslo</w:t>
+      </w:r>
+      <w:proofErr w:type="spellEnd"/>
+      <w:r>
+        <w:t xml:space="preserve"> </w:t>
+      </w:r>
+      <w:proofErr w:type="spellStart"/>
+      <w:r>
+        <w:t>úkolu</w:t>
+      </w:r>
+      <w:proofErr w:type="spellEnd"/>
+      <w:r>
+        <w:t xml:space="preserve"> a </w:t>
+      </w:r>
+      <w:proofErr w:type="spellStart"/>
+      <w:r>
+        <w:t>napsal</w:t>
+      </w:r>
+      <w:proofErr w:type="spellEnd"/>
+      <w:r>
+        <w:t xml:space="preserve"> </w:t>
+      </w:r>
+      <w:r>
+        <w:rPr>
+          <w:lang w:val="cs-CZ"/>
+        </w:rPr>
+        <w:t>"Musíš zadat číslo."</w:t>
+      </w:r>
+    </w:p>
+    <w:p>
       <w:r>
         <w:t xml:space="preserve">Stav: </w:t>
       </w:r>
       <w:r>
-        <w:t>Fail</w:t>
+        <w:t>Pass</w:t>
       </w:r>
     </w:p>
     <w:p>
@@ -2265,6 +3945,41 @@
         <w:t>úkolu</w:t>
       </w:r>
       <w:proofErr w:type="spellEnd"/>
+      <w:r>
+        <w:t xml:space="preserve"> </w:t>
+      </w:r>
+      <w:proofErr w:type="spellStart"/>
+      <w:r>
+        <w:t>ve</w:t>
+      </w:r>
+      <w:proofErr w:type="spellEnd"/>
+      <w:r>
+        <w:t xml:space="preserve"> </w:t>
+      </w:r>
+      <w:proofErr w:type="spellStart"/>
+      <w:r>
+        <w:t>funkce</w:t>
+      </w:r>
+      <w:proofErr w:type="spellEnd"/>
+      <w:r>
+        <w:t xml:space="preserve"> </w:t>
+      </w:r>
+      <w:proofErr w:type="spellStart"/>
+      <w:r>
+        <w:t>odstranit_</w:t>
+      </w:r>
+      <w:proofErr w:type="gramStart"/>
+      <w:r>
+        <w:t>ukol</w:t>
+      </w:r>
+      <w:proofErr w:type="spellEnd"/>
+      <w:r>
+        <w:t>(</w:t>
+      </w:r>
+      <w:proofErr w:type="gramEnd"/>
+      <w:r>
+        <w:t>)</w:t>
+      </w:r>
     </w:p>
     <w:p>
       <w:r>
@@ -2272,8 +3987,13 @@
       </w:r>
     </w:p>
     <w:p>
-      <w:r>
-        <w:t xml:space="preserve">Vstupní </w:t>
+      <w:proofErr w:type="spellStart"/>
+      <w:r>
+        <w:t>Vstupní</w:t>
+      </w:r>
+      <w:proofErr w:type="spellEnd"/>
+      <w:r>
+        <w:t xml:space="preserve"> </w:t>
       </w:r>
       <w:proofErr w:type="spellStart"/>
       <w:r>
@@ -2312,8 +4032,21 @@
       <w:proofErr w:type="spellEnd"/>
     </w:p>
     <w:p>
-      <w:r>
-        <w:t>Kroky testu:</w:t>
+      <w:proofErr w:type="spellStart"/>
+      <w:r>
+        <w:t>Kroky</w:t>
+      </w:r>
+      <w:proofErr w:type="spellEnd"/>
+      <w:r>
+        <w:t xml:space="preserve"> </w:t>
+      </w:r>
+      <w:proofErr w:type="spellStart"/>
+      <w:r>
+        <w:t>testu</w:t>
+      </w:r>
+      <w:proofErr w:type="spellEnd"/>
+      <w:r>
+        <w:t>:</w:t>
       </w:r>
     </w:p>
     <w:p>
@@ -2326,19 +4059,11 @@
       </w:pPr>
       <w:proofErr w:type="spellStart"/>
       <w:r>
-        <w:t>Zadejte</w:t>
-      </w:r>
-      <w:proofErr w:type="spellEnd"/>
-      <w:r>
-        <w:t xml:space="preserve"> </w:t>
-      </w:r>
-      <w:proofErr w:type="spellStart"/>
-      <w:r>
-        <w:t>číslo</w:t>
-      </w:r>
-      <w:proofErr w:type="spellEnd"/>
-      <w:r>
-        <w:t xml:space="preserve"> “3”</w:t>
+        <w:t>Spusťte</w:t>
+      </w:r>
+      <w:proofErr w:type="spellEnd"/>
+      <w:r>
+        <w:t xml:space="preserve"> program</w:t>
       </w:r>
     </w:p>
     <w:p>
@@ -2351,11 +4076,19 @@
       </w:pPr>
       <w:proofErr w:type="spellStart"/>
       <w:r>
-        <w:t>Potvrďte</w:t>
-      </w:r>
-      <w:proofErr w:type="spellEnd"/>
-      <w:r>
-        <w:t xml:space="preserve"> enter</w:t>
+        <w:t>Zadejte</w:t>
+      </w:r>
+      <w:proofErr w:type="spellEnd"/>
+      <w:r>
+        <w:t xml:space="preserve"> </w:t>
+      </w:r>
+      <w:proofErr w:type="spellStart"/>
+      <w:r>
+        <w:t>číslo</w:t>
+      </w:r>
+      <w:proofErr w:type="spellEnd"/>
+      <w:r>
+        <w:t xml:space="preserve"> “3”</w:t>
       </w:r>
     </w:p>
     <w:p>
@@ -2368,19 +4101,11 @@
       </w:pPr>
       <w:proofErr w:type="spellStart"/>
       <w:r>
-        <w:t>Zadejte</w:t>
-      </w:r>
-      <w:proofErr w:type="spellEnd"/>
-      <w:r>
-        <w:t xml:space="preserve"> </w:t>
-      </w:r>
-      <w:proofErr w:type="spellStart"/>
-      <w:r>
-        <w:t>číslo</w:t>
-      </w:r>
-      <w:proofErr w:type="spellEnd"/>
-      <w:r>
-        <w:t xml:space="preserve"> 2</w:t>
+        <w:t>Potvrďte</w:t>
+      </w:r>
+      <w:proofErr w:type="spellEnd"/>
+      <w:r>
+        <w:t xml:space="preserve"> enter</w:t>
       </w:r>
     </w:p>
     <w:p>
@@ -2393,42 +4118,135 @@
       </w:pPr>
       <w:proofErr w:type="spellStart"/>
       <w:r>
-        <w:t>Potvrďte</w:t>
-      </w:r>
-      <w:proofErr w:type="spellEnd"/>
-      <w:r>
-        <w:t xml:space="preserve"> enter</w:t>
+        <w:t>Zadejte</w:t>
+      </w:r>
+      <w:proofErr w:type="spellEnd"/>
+      <w:r>
+        <w:t xml:space="preserve"> </w:t>
+      </w:r>
+      <w:proofErr w:type="spellStart"/>
+      <w:r>
+        <w:t>číslo</w:t>
+      </w:r>
+      <w:proofErr w:type="spellEnd"/>
+      <w:r>
+        <w:t xml:space="preserve"> 2</w:t>
       </w:r>
     </w:p>
     <w:p>
-      <w:proofErr w:type="spellStart"/>
-      <w:r>
-        <w:t>Očekávaný</w:t>
-      </w:r>
-      <w:proofErr w:type="spellEnd"/>
-      <w:r>
-        <w:t xml:space="preserve"> </w:t>
-      </w:r>
-      <w:proofErr w:type="spellStart"/>
-      <w:r>
-        <w:t>výsledek</w:t>
-      </w:r>
-      <w:proofErr w:type="spellEnd"/>
-      <w:r>
-        <w:t xml:space="preserve">: </w:t>
-      </w:r>
-      <w:proofErr w:type="spellStart"/>
-      <w:r>
-        <w:t>Úkol</w:t>
-      </w:r>
-      <w:proofErr w:type="spellEnd"/>
-      <w:r>
-        <w:t xml:space="preserve"> je odstraněn, seznam je prázdný</w:t>
+      <w:pPr>
+        <w:pStyle w:val="Odstavecseseznamem"/>
+        <w:numPr>
+          <w:ilvl w:val="0"/>
+          <w:numId w:val="13"/>
+        </w:numPr>
+      </w:pPr>
+      <w:proofErr w:type="spellStart"/>
+      <w:r>
+        <w:t>Potvrďte</w:t>
+      </w:r>
+      <w:proofErr w:type="spellEnd"/>
+      <w:r>
+        <w:t xml:space="preserve"> enter</w:t>
       </w:r>
     </w:p>
     <w:p>
-      <w:r>
-        <w:t xml:space="preserve">Skutečný výsledek: </w:t>
+      <w:proofErr w:type="spellStart"/>
+      <w:r>
+        <w:lastRenderedPageBreak/>
+        <w:t>Očekávaný</w:t>
+      </w:r>
+      <w:proofErr w:type="spellEnd"/>
+      <w:r>
+        <w:t xml:space="preserve"> </w:t>
+      </w:r>
+      <w:proofErr w:type="spellStart"/>
+      <w:r>
+        <w:t>výsledek</w:t>
+      </w:r>
+      <w:proofErr w:type="spellEnd"/>
+      <w:r>
+        <w:t xml:space="preserve">: </w:t>
+      </w:r>
+      <w:proofErr w:type="spellStart"/>
+      <w:r>
+        <w:t>Zobrazí</w:t>
+      </w:r>
+      <w:proofErr w:type="spellEnd"/>
+      <w:r>
+        <w:t xml:space="preserve"> se </w:t>
+      </w:r>
+      <w:proofErr w:type="spellStart"/>
+      <w:r>
+        <w:t>zpráva</w:t>
+      </w:r>
+      <w:proofErr w:type="spellEnd"/>
+      <w:r>
+        <w:t xml:space="preserve"> </w:t>
+      </w:r>
+      <w:r>
+        <w:rPr>
+          <w:lang w:val="cs-CZ"/>
+        </w:rPr>
+        <w:t>"Úkol '</w:t>
+      </w:r>
+      <w:proofErr w:type="spellStart"/>
+      <w:r>
+        <w:rPr>
+          <w:lang w:val="cs-CZ"/>
+        </w:rPr>
+        <w:t>název_úkolu</w:t>
+      </w:r>
+      <w:proofErr w:type="spellEnd"/>
+      <w:r>
+        <w:rPr>
+          <w:lang w:val="cs-CZ"/>
+        </w:rPr>
+        <w:t xml:space="preserve">' byl </w:t>
+      </w:r>
+      <w:proofErr w:type="gramStart"/>
+      <w:r>
+        <w:rPr>
+          <w:lang w:val="cs-CZ"/>
+        </w:rPr>
+        <w:t>odstraněn</w:t>
+      </w:r>
+      <w:r>
+        <w:rPr>
+          <w:lang w:val="cs-CZ"/>
+        </w:rPr>
+        <w:t>“</w:t>
+      </w:r>
+      <w:r>
+        <w:rPr>
+          <w:lang w:val="cs-CZ"/>
+        </w:rPr>
+        <w:t xml:space="preserve"> a</w:t>
+      </w:r>
+      <w:proofErr w:type="gramEnd"/>
+      <w:r>
+        <w:rPr>
+          <w:lang w:val="cs-CZ"/>
+        </w:rPr>
+        <w:t xml:space="preserve"> seznam je bude prázdný</w:t>
+      </w:r>
+    </w:p>
+    <w:p>
+      <w:proofErr w:type="spellStart"/>
+      <w:r>
+        <w:t>Skutečný</w:t>
+      </w:r>
+      <w:proofErr w:type="spellEnd"/>
+      <w:r>
+        <w:t xml:space="preserve"> </w:t>
+      </w:r>
+      <w:proofErr w:type="spellStart"/>
+      <w:r>
+        <w:t>výsledek</w:t>
+      </w:r>
+      <w:proofErr w:type="spellEnd"/>
+      <w:r>
+        <w:t xml:space="preserve">: </w:t>
       </w:r>
       <w:r>
         <w:t xml:space="preserve"> </w:t>
@@ -2447,7 +4265,41 @@
       </w:r>
       <w:proofErr w:type="spellEnd"/>
       <w:r>
-        <w:t xml:space="preserve">, </w:t>
+        <w:t xml:space="preserve"> </w:t>
+      </w:r>
+      <w:r>
+        <w:rPr>
+          <w:lang w:val="cs-CZ"/>
+        </w:rPr>
+        <w:t>"Úkol '</w:t>
+      </w:r>
+      <w:proofErr w:type="spellStart"/>
+      <w:r>
+        <w:rPr>
+          <w:lang w:val="cs-CZ"/>
+        </w:rPr>
+        <w:t>název_úkolu</w:t>
+      </w:r>
+      <w:proofErr w:type="spellEnd"/>
+      <w:proofErr w:type="gramStart"/>
+      <w:r>
+        <w:rPr>
+          <w:lang w:val="cs-CZ"/>
+        </w:rPr>
+        <w:t>'</w:t>
+      </w:r>
+      <w:r>
+        <w:rPr>
+          <w:lang w:val="cs-CZ"/>
+        </w:rPr>
+        <w:t>“</w:t>
+      </w:r>
+      <w:r>
+        <w:t xml:space="preserve"> a</w:t>
+      </w:r>
+      <w:proofErr w:type="gramEnd"/>
+      <w:r>
+        <w:t xml:space="preserve"> </w:t>
       </w:r>
       <w:proofErr w:type="spellStart"/>
       <w:r>
@@ -2773,7 +4625,7 @@
     </w:lvl>
   </w:abstractNum>
   <w:abstractNum w:abstractNumId="10" w15:restartNumberingAfterBreak="0">
-    <w:nsid w:val="37BF5AAE"/>
+    <w:nsid w:val="0D5070E8"/>
     <w:multiLevelType w:val="hybridMultilevel"/>
     <w:tmpl w:val="171020EE"/>
     <w:lvl w:ilvl="0" w:tplc="FFFFFFFF">
@@ -2862,6 +4714,95 @@
     </w:lvl>
   </w:abstractNum>
   <w:abstractNum w:abstractNumId="11" w15:restartNumberingAfterBreak="0">
+    <w:nsid w:val="37BF5AAE"/>
+    <w:multiLevelType w:val="hybridMultilevel"/>
+    <w:tmpl w:val="171020EE"/>
+    <w:lvl w:ilvl="0" w:tplc="FFFFFFFF">
+      <w:start w:val="1"/>
+      <w:numFmt w:val="decimal"/>
+      <w:lvlText w:val="%1."/>
+      <w:lvlJc w:val="left"/>
+      <w:pPr>
+        <w:ind w:left="720" w:hanging="360"/>
+      </w:pPr>
+      <w:rPr>
+        <w:rFonts w:hint="default"/>
+      </w:rPr>
+    </w:lvl>
+    <w:lvl w:ilvl="1" w:tplc="FFFFFFFF" w:tentative="1">
+      <w:start w:val="1"/>
+      <w:numFmt w:val="lowerLetter"/>
+      <w:lvlText w:val="%2."/>
+      <w:lvlJc w:val="left"/>
+      <w:pPr>
+        <w:ind w:left="1440" w:hanging="360"/>
+      </w:pPr>
+    </w:lvl>
+    <w:lvl w:ilvl="2" w:tplc="FFFFFFFF" w:tentative="1">
+      <w:start w:val="1"/>
+      <w:numFmt w:val="lowerRoman"/>
+      <w:lvlText w:val="%3."/>
+      <w:lvlJc w:val="right"/>
+      <w:pPr>
+        <w:ind w:left="2160" w:hanging="180"/>
+      </w:pPr>
+    </w:lvl>
+    <w:lvl w:ilvl="3" w:tplc="FFFFFFFF" w:tentative="1">
+      <w:start w:val="1"/>
+      <w:numFmt w:val="decimal"/>
+      <w:lvlText w:val="%4."/>
+      <w:lvlJc w:val="left"/>
+      <w:pPr>
+        <w:ind w:left="2880" w:hanging="360"/>
+      </w:pPr>
+    </w:lvl>
+    <w:lvl w:ilvl="4" w:tplc="FFFFFFFF" w:tentative="1">
+      <w:start w:val="1"/>
+      <w:numFmt w:val="lowerLetter"/>
+      <w:lvlText w:val="%5."/>
+      <w:lvlJc w:val="left"/>
+      <w:pPr>
+        <w:ind w:left="3600" w:hanging="360"/>
+      </w:pPr>
+    </w:lvl>
+    <w:lvl w:ilvl="5" w:tplc="FFFFFFFF" w:tentative="1">
+      <w:start w:val="1"/>
+      <w:numFmt w:val="lowerRoman"/>
+      <w:lvlText w:val="%6."/>
+      <w:lvlJc w:val="right"/>
+      <w:pPr>
+        <w:ind w:left="4320" w:hanging="180"/>
+      </w:pPr>
+    </w:lvl>
+    <w:lvl w:ilvl="6" w:tplc="FFFFFFFF" w:tentative="1">
+      <w:start w:val="1"/>
+      <w:numFmt w:val="decimal"/>
+      <w:lvlText w:val="%7."/>
+      <w:lvlJc w:val="left"/>
+      <w:pPr>
+        <w:ind w:left="5040" w:hanging="360"/>
+      </w:pPr>
+    </w:lvl>
+    <w:lvl w:ilvl="7" w:tplc="FFFFFFFF" w:tentative="1">
+      <w:start w:val="1"/>
+      <w:numFmt w:val="lowerLetter"/>
+      <w:lvlText w:val="%8."/>
+      <w:lvlJc w:val="left"/>
+      <w:pPr>
+        <w:ind w:left="5760" w:hanging="360"/>
+      </w:pPr>
+    </w:lvl>
+    <w:lvl w:ilvl="8" w:tplc="FFFFFFFF" w:tentative="1">
+      <w:start w:val="1"/>
+      <w:numFmt w:val="lowerRoman"/>
+      <w:lvlText w:val="%9."/>
+      <w:lvlJc w:val="right"/>
+      <w:pPr>
+        <w:ind w:left="6480" w:hanging="180"/>
+      </w:pPr>
+    </w:lvl>
+  </w:abstractNum>
+  <w:abstractNum w:abstractNumId="12" w15:restartNumberingAfterBreak="0">
     <w:nsid w:val="530B1C93"/>
     <w:multiLevelType w:val="hybridMultilevel"/>
     <w:tmpl w:val="171020EE"/>
@@ -2950,7 +4891,7 @@
       </w:pPr>
     </w:lvl>
   </w:abstractNum>
-  <w:abstractNum w:abstractNumId="12" w15:restartNumberingAfterBreak="0">
+  <w:abstractNum w:abstractNumId="13" w15:restartNumberingAfterBreak="0">
     <w:nsid w:val="653C042F"/>
     <w:multiLevelType w:val="hybridMultilevel"/>
     <w:tmpl w:val="5A282ED4"/>
@@ -3091,16 +5032,19 @@
     <w:abstractNumId w:val="0"/>
   </w:num>
   <w:num w:numId="10" w16cid:durableId="1783647877">
-    <w:abstractNumId w:val="11"/>
+    <w:abstractNumId w:val="12"/>
   </w:num>
   <w:num w:numId="11" w16cid:durableId="321589932">
-    <w:abstractNumId w:val="10"/>
+    <w:abstractNumId w:val="11"/>
   </w:num>
   <w:num w:numId="12" w16cid:durableId="917135119">
     <w:abstractNumId w:val="9"/>
   </w:num>
   <w:num w:numId="13" w16cid:durableId="786267975">
-    <w:abstractNumId w:val="12"/>
+    <w:abstractNumId w:val="13"/>
+  </w:num>
+  <w:num w:numId="14" w16cid:durableId="860824485">
+    <w:abstractNumId w:val="10"/>
   </w:num>
 </w:numbering>
 </file>
@@ -3708,7 +5652,6 @@
   <w:style w:type="character" w:default="1" w:styleId="Standardnpsmoodstavce">
     <w:name w:val="Default Paragraph Font"/>
     <w:uiPriority w:val="1"/>
-    <w:semiHidden/>
     <w:unhideWhenUsed/>
   </w:style>
   <w:style w:type="table" w:default="1" w:styleId="Normlntabulka">

</xml_diff>